<commit_message>
spring, kubernaties and my-self
</commit_message>
<xml_diff>
--- a/Kubernetes.docx
+++ b/Kubernetes.docx
@@ -1,6 +1,6 @@
 
 <file path=word/document.xml><?xml version="1.0" encoding="utf-8"?>
-<w:document xmlns:ve="http://schemas.openxmlformats.org/markup-compatibility/2006" xmlns:o="urn:schemas-microsoft-com:office:office" xmlns:r="http://schemas.openxmlformats.org/officeDocument/2006/relationships" xmlns:m="http://schemas.openxmlformats.org/officeDocument/2006/math" xmlns:v="urn:schemas-microsoft-com:vml" xmlns:wp="http://schemas.openxmlformats.org/drawingml/2006/wordprocessingDrawing" xmlns:w10="urn:schemas-microsoft-com:office:word" xmlns:w="http://schemas.openxmlformats.org/wordprocessingml/2006/main" xmlns:wne="http://schemas.microsoft.com/office/word/2006/wordml">
+<w:document xmlns:wpc="http://schemas.microsoft.com/office/word/2010/wordprocessingCanvas" xmlns:cx="http://schemas.microsoft.com/office/drawing/2014/chartex" xmlns:cx1="http://schemas.microsoft.com/office/drawing/2015/9/8/chartex" xmlns:cx2="http://schemas.microsoft.com/office/drawing/2015/10/21/chartex" xmlns:cx3="http://schemas.microsoft.com/office/drawing/2016/5/9/chartex" xmlns:cx4="http://schemas.microsoft.com/office/drawing/2016/5/10/chartex" xmlns:cx5="http://schemas.microsoft.com/office/drawing/2016/5/11/chartex" xmlns:cx6="http://schemas.microsoft.com/office/drawing/2016/5/12/chartex" xmlns:cx7="http://schemas.microsoft.com/office/drawing/2016/5/13/chartex" xmlns:cx8="http://schemas.microsoft.com/office/drawing/2016/5/14/chartex" xmlns:mc="http://schemas.openxmlformats.org/markup-compatibility/2006" xmlns:aink="http://schemas.microsoft.com/office/drawing/2016/ink" xmlns:am3d="http://schemas.microsoft.com/office/drawing/2017/model3d" xmlns:o="urn:schemas-microsoft-com:office:office" xmlns:r="http://schemas.openxmlformats.org/officeDocument/2006/relationships" xmlns:m="http://schemas.openxmlformats.org/officeDocument/2006/math" xmlns:v="urn:schemas-microsoft-com:vml" xmlns:wp14="http://schemas.microsoft.com/office/word/2010/wordprocessingDrawing" xmlns:wp="http://schemas.openxmlformats.org/drawingml/2006/wordprocessingDrawing" xmlns:w10="urn:schemas-microsoft-com:office:word" xmlns:w="http://schemas.openxmlformats.org/wordprocessingml/2006/main" xmlns:w14="http://schemas.microsoft.com/office/word/2010/wordml" xmlns:w15="http://schemas.microsoft.com/office/word/2012/wordml" xmlns:w16cid="http://schemas.microsoft.com/office/word/2016/wordml/cid" xmlns:w16se="http://schemas.microsoft.com/office/word/2015/wordml/symex" xmlns:wpg="http://schemas.microsoft.com/office/word/2010/wordprocessingGroup" xmlns:wpi="http://schemas.microsoft.com/office/word/2010/wordprocessingInk" xmlns:wne="http://schemas.microsoft.com/office/word/2006/wordml" xmlns:wps="http://schemas.microsoft.com/office/word/2010/wordprocessingShape" mc:Ignorable="w14 w15 w16se w16cid wp14">
   <w:body>
     <w:p>
       <w:pPr>
@@ -103,7 +103,19 @@
           <w:szCs w:val="23"/>
           <w:shd w:val="clear" w:color="auto" w:fill="FFFFFF"/>
         </w:rPr>
-        <w:t>Kubernetes is an open-source container management (orchestration) tool</w:t>
+        <w:t xml:space="preserve">Kubernetes is an open-source container management (orchestration) </w:t>
+      </w:r>
+      <w:proofErr w:type="spellStart"/>
+      <w:proofErr w:type="gramStart"/>
+      <w:r>
+        <w:rPr>
+          <w:rFonts w:ascii="Verdana" w:hAnsi="Verdana"/>
+          <w:color w:val="000000"/>
+          <w:sz w:val="23"/>
+          <w:szCs w:val="23"/>
+          <w:shd w:val="clear" w:color="auto" w:fill="FFFFFF"/>
+        </w:rPr>
+        <w:t>tool</w:t>
       </w:r>
       <w:r>
         <w:rPr>
@@ -123,7 +135,19 @@
           <w:szCs w:val="23"/>
           <w:shd w:val="clear" w:color="auto" w:fill="FFFFFF"/>
         </w:rPr>
-        <w:t xml:space="preserve">Which automates </w:t>
+        <w:t>Which</w:t>
+      </w:r>
+      <w:proofErr w:type="spellEnd"/>
+      <w:proofErr w:type="gramEnd"/>
+      <w:r>
+        <w:rPr>
+          <w:rFonts w:ascii="Verdana" w:hAnsi="Verdana"/>
+          <w:color w:val="000000"/>
+          <w:sz w:val="23"/>
+          <w:szCs w:val="23"/>
+          <w:shd w:val="clear" w:color="auto" w:fill="FFFFFF"/>
+        </w:rPr>
+        <w:t xml:space="preserve"> automates </w:t>
       </w:r>
       <w:r>
         <w:rPr>
@@ -135,6 +159,76 @@
         </w:rPr>
         <w:t>container deployment, scaling &amp; descaling of containers &amp; container load balancing?</w:t>
       </w:r>
+    </w:p>
+    <w:p>
+      <w:pPr>
+        <w:rPr>
+          <w:rFonts w:ascii="Verdana" w:hAnsi="Verdana"/>
+          <w:color w:val="000000"/>
+          <w:sz w:val="23"/>
+          <w:szCs w:val="23"/>
+          <w:shd w:val="clear" w:color="auto" w:fill="FFFFFF"/>
+        </w:rPr>
+      </w:pPr>
+    </w:p>
+    <w:p>
+      <w:pPr>
+        <w:rPr>
+          <w:rFonts w:ascii="Verdana" w:hAnsi="Verdana"/>
+          <w:b/>
+          <w:bCs/>
+          <w:color w:val="000000"/>
+          <w:sz w:val="23"/>
+          <w:szCs w:val="23"/>
+          <w:shd w:val="clear" w:color="auto" w:fill="FFFFFF"/>
+        </w:rPr>
+      </w:pPr>
+      <w:r>
+        <w:rPr>
+          <w:rFonts w:ascii="Verdana" w:hAnsi="Verdana"/>
+          <w:b/>
+          <w:bCs/>
+          <w:color w:val="000000"/>
+          <w:sz w:val="23"/>
+          <w:szCs w:val="23"/>
+          <w:shd w:val="clear" w:color="auto" w:fill="FFFFFF"/>
+        </w:rPr>
+        <w:t xml:space="preserve">What does </w:t>
+      </w:r>
+      <w:r>
+        <w:rPr>
+          <w:rFonts w:ascii="Verdana" w:hAnsi="Verdana"/>
+          <w:b/>
+          <w:bCs/>
+          <w:color w:val="000000"/>
+          <w:sz w:val="23"/>
+          <w:szCs w:val="23"/>
+          <w:shd w:val="clear" w:color="auto" w:fill="FFFFFF"/>
+        </w:rPr>
+        <w:t>Kubernetes do:</w:t>
+      </w:r>
+    </w:p>
+    <w:p>
+      <w:pPr>
+        <w:rPr>
+          <w:rFonts w:ascii="Verdana" w:hAnsi="Verdana"/>
+          <w:color w:val="000000"/>
+          <w:sz w:val="23"/>
+          <w:szCs w:val="23"/>
+          <w:shd w:val="clear" w:color="auto" w:fill="FFFFFF"/>
+        </w:rPr>
+      </w:pPr>
+    </w:p>
+    <w:p>
+      <w:pPr>
+        <w:rPr>
+          <w:rFonts w:ascii="Verdana" w:hAnsi="Verdana"/>
+          <w:color w:val="000000"/>
+          <w:sz w:val="23"/>
+          <w:szCs w:val="23"/>
+          <w:shd w:val="clear" w:color="auto" w:fill="FFFFFF"/>
+        </w:rPr>
+      </w:pPr>
     </w:p>
     <w:p>
       <w:pPr>
@@ -180,8 +274,20 @@
           <w:szCs w:val="23"/>
           <w:shd w:val="clear" w:color="auto" w:fill="FFFFFF"/>
         </w:rPr>
-        <w:t>Automatic Binpacking</w:t>
-      </w:r>
+        <w:t xml:space="preserve">Automatic </w:t>
+      </w:r>
+      <w:proofErr w:type="spellStart"/>
+      <w:r>
+        <w:rPr>
+          <w:rFonts w:ascii="Verdana" w:eastAsiaTheme="minorEastAsia" w:hAnsi="Verdana" w:cstheme="minorBidi"/>
+          <w:color w:val="000000"/>
+          <w:sz w:val="23"/>
+          <w:szCs w:val="23"/>
+          <w:shd w:val="clear" w:color="auto" w:fill="FFFFFF"/>
+        </w:rPr>
+        <w:t>Binpacking</w:t>
+      </w:r>
+      <w:proofErr w:type="spellEnd"/>
     </w:p>
     <w:p>
       <w:pPr>
@@ -297,7 +403,29 @@
           <w:szCs w:val="23"/>
           <w:shd w:val="clear" w:color="auto" w:fill="FFFFFF"/>
         </w:rPr>
-        <w:t>Kubernetes needs only 1 command to scale up the containers, or to scale them down when using the CLI. Else, scaling can also be done via the Dashboard (kubernetes UI).</w:t>
+        <w:t>Kubernetes needs only 1 command to scale up the containers, or to scale them down when using the CLI. Else, scaling can also be done via the Dashboard (</w:t>
+      </w:r>
+      <w:proofErr w:type="spellStart"/>
+      <w:r>
+        <w:rPr>
+          <w:rFonts w:ascii="Verdana" w:hAnsi="Verdana"/>
+          <w:color w:val="000000"/>
+          <w:sz w:val="23"/>
+          <w:szCs w:val="23"/>
+          <w:shd w:val="clear" w:color="auto" w:fill="FFFFFF"/>
+        </w:rPr>
+        <w:t>kubernetes</w:t>
+      </w:r>
+      <w:proofErr w:type="spellEnd"/>
+      <w:r>
+        <w:rPr>
+          <w:rFonts w:ascii="Verdana" w:hAnsi="Verdana"/>
+          <w:color w:val="000000"/>
+          <w:sz w:val="23"/>
+          <w:szCs w:val="23"/>
+          <w:shd w:val="clear" w:color="auto" w:fill="FFFFFF"/>
+        </w:rPr>
+        <w:t xml:space="preserve"> UI).</w:t>
       </w:r>
     </w:p>
     <w:p>
@@ -345,29 +473,73 @@
           <w:szCs w:val="23"/>
           <w:shd w:val="clear" w:color="auto" w:fill="FFFFFF"/>
         </w:rPr>
-        <w:t>Sometimes you may want to rollback a Deployment; for example, when the Deployment is not stable, such as crash looping. By default, all of the Deployments rollout history is kept in the system so that you can rollback anytime you want.</w:t>
-      </w:r>
-    </w:p>
-    <w:p>
-      <w:pPr>
-        <w:rPr>
-          <w:rFonts w:ascii="Verdana" w:hAnsi="Verdana"/>
-          <w:color w:val="000000"/>
-          <w:sz w:val="23"/>
-          <w:szCs w:val="23"/>
-          <w:shd w:val="clear" w:color="auto" w:fill="FFFFFF"/>
-        </w:rPr>
-      </w:pPr>
-      <w:r>
-        <w:rPr>
-          <w:rFonts w:ascii="Verdana" w:hAnsi="Verdana"/>
-          <w:color w:val="000000"/>
-          <w:sz w:val="23"/>
-          <w:szCs w:val="23"/>
-          <w:shd w:val="clear" w:color="auto" w:fill="FFFFFF"/>
-        </w:rPr>
         <w:lastRenderedPageBreak/>
-        <w:t>Kubernetes progressively rolls out changes and updates to your application or its configuration, by ensuring that not all instances are worked at the same instance. Even if something goes wrong, Kubernetes will rollback the change for you.</w:t>
+        <w:t xml:space="preserve">Sometimes you may want to rollback a Deployment; for example, when the Deployment is not stable, such as crash looping. By default, </w:t>
+      </w:r>
+      <w:proofErr w:type="gramStart"/>
+      <w:r>
+        <w:rPr>
+          <w:rFonts w:ascii="Verdana" w:hAnsi="Verdana"/>
+          <w:color w:val="000000"/>
+          <w:sz w:val="23"/>
+          <w:szCs w:val="23"/>
+          <w:shd w:val="clear" w:color="auto" w:fill="FFFFFF"/>
+        </w:rPr>
+        <w:t>all of</w:t>
+      </w:r>
+      <w:proofErr w:type="gramEnd"/>
+      <w:r>
+        <w:rPr>
+          <w:rFonts w:ascii="Verdana" w:hAnsi="Verdana"/>
+          <w:color w:val="000000"/>
+          <w:sz w:val="23"/>
+          <w:szCs w:val="23"/>
+          <w:shd w:val="clear" w:color="auto" w:fill="FFFFFF"/>
+        </w:rPr>
+        <w:t xml:space="preserve"> the Deployments rollout history is kept in the system so that you can rollback anytime you want.</w:t>
+      </w:r>
+    </w:p>
+    <w:p>
+      <w:pPr>
+        <w:rPr>
+          <w:rFonts w:ascii="Verdana" w:hAnsi="Verdana"/>
+          <w:color w:val="000000"/>
+          <w:sz w:val="23"/>
+          <w:szCs w:val="23"/>
+          <w:shd w:val="clear" w:color="auto" w:fill="FFFFFF"/>
+        </w:rPr>
+      </w:pPr>
+      <w:r>
+        <w:rPr>
+          <w:rFonts w:ascii="Verdana" w:hAnsi="Verdana"/>
+          <w:color w:val="000000"/>
+          <w:sz w:val="23"/>
+          <w:szCs w:val="23"/>
+          <w:shd w:val="clear" w:color="auto" w:fill="FFFFFF"/>
+        </w:rPr>
+        <w:t xml:space="preserve">Kubernetes progressively rolls out changes and updates to your application or its configuration, by ensuring that not all instances are worked at the same instance. Even if something goes wrong, Kubernetes will </w:t>
+      </w:r>
+      <w:proofErr w:type="spellStart"/>
+      <w:r>
+        <w:rPr>
+          <w:rFonts w:ascii="Verdana" w:hAnsi="Verdana"/>
+          <w:color w:val="000000"/>
+          <w:sz w:val="23"/>
+          <w:szCs w:val="23"/>
+          <w:shd w:val="clear" w:color="auto" w:fill="FFFFFF"/>
+        </w:rPr>
+        <w:t>rollback</w:t>
+      </w:r>
+      <w:proofErr w:type="spellEnd"/>
+      <w:r>
+        <w:rPr>
+          <w:rFonts w:ascii="Verdana" w:hAnsi="Verdana"/>
+          <w:color w:val="000000"/>
+          <w:sz w:val="23"/>
+          <w:szCs w:val="23"/>
+          <w:shd w:val="clear" w:color="auto" w:fill="FFFFFF"/>
+        </w:rPr>
+        <w:t xml:space="preserve"> the change for you.</w:t>
       </w:r>
     </w:p>
     <w:p>
@@ -690,8 +862,9 @@
           <w:szCs w:val="23"/>
           <w:shd w:val="clear" w:color="auto" w:fill="FFFFFF"/>
         </w:rPr>
-        <w:t xml:space="preserve"> once we have containerized of application with help of docker containers or linux containers</w:t>
-      </w:r>
+        <w:t xml:space="preserve"> once we have containerized of application with help of docker containers or </w:t>
+      </w:r>
+      <w:proofErr w:type="spellStart"/>
       <w:r>
         <w:rPr>
           <w:rFonts w:ascii="Verdana" w:eastAsiaTheme="minorEastAsia" w:hAnsi="Verdana" w:cstheme="minorBidi"/>
@@ -702,8 +875,9 @@
           <w:szCs w:val="23"/>
           <w:shd w:val="clear" w:color="auto" w:fill="FFFFFF"/>
         </w:rPr>
-        <w:t xml:space="preserve"> and when scaling of those containers to a big number like 50 to 100, this situation comes in kubernetes,</w:t>
-      </w:r>
+        <w:t>linux</w:t>
+      </w:r>
+      <w:proofErr w:type="spellEnd"/>
       <w:r>
         <w:rPr>
           <w:rFonts w:ascii="Verdana" w:eastAsiaTheme="minorEastAsia" w:hAnsi="Verdana" w:cstheme="minorBidi"/>
@@ -714,7 +888,7 @@
           <w:szCs w:val="23"/>
           <w:shd w:val="clear" w:color="auto" w:fill="FFFFFF"/>
         </w:rPr>
-        <w:t xml:space="preserve"> so when we multiple containers need to managed </w:t>
+        <w:t xml:space="preserve"> containers</w:t>
       </w:r>
       <w:r>
         <w:rPr>
@@ -726,8 +900,9 @@
           <w:szCs w:val="23"/>
           <w:shd w:val="clear" w:color="auto" w:fill="FFFFFF"/>
         </w:rPr>
-        <w:t>k</w:t>
-      </w:r>
+        <w:t xml:space="preserve"> and when scaling of those containers to a big number like 50 to 100, this situation comes in </w:t>
+      </w:r>
+      <w:proofErr w:type="spellStart"/>
       <w:r>
         <w:rPr>
           <w:rFonts w:ascii="Verdana" w:eastAsiaTheme="minorEastAsia" w:hAnsi="Verdana" w:cstheme="minorBidi"/>
@@ -738,7 +913,70 @@
           <w:szCs w:val="23"/>
           <w:shd w:val="clear" w:color="auto" w:fill="FFFFFF"/>
         </w:rPr>
-        <w:t>ubernetes helps.</w:t>
+        <w:t>kubernetes</w:t>
+      </w:r>
+      <w:proofErr w:type="spellEnd"/>
+      <w:r>
+        <w:rPr>
+          <w:rFonts w:ascii="Verdana" w:eastAsiaTheme="minorEastAsia" w:hAnsi="Verdana" w:cstheme="minorBidi"/>
+          <w:b w:val="0"/>
+          <w:bCs w:val="0"/>
+          <w:color w:val="000000"/>
+          <w:sz w:val="23"/>
+          <w:szCs w:val="23"/>
+          <w:shd w:val="clear" w:color="auto" w:fill="FFFFFF"/>
+        </w:rPr>
+        <w:t>,</w:t>
+      </w:r>
+      <w:r>
+        <w:rPr>
+          <w:rFonts w:ascii="Verdana" w:eastAsiaTheme="minorEastAsia" w:hAnsi="Verdana" w:cstheme="minorBidi"/>
+          <w:b w:val="0"/>
+          <w:bCs w:val="0"/>
+          <w:color w:val="000000"/>
+          <w:sz w:val="23"/>
+          <w:szCs w:val="23"/>
+          <w:shd w:val="clear" w:color="auto" w:fill="FFFFFF"/>
+        </w:rPr>
+        <w:t xml:space="preserve"> so when we multiple containers need to managed </w:t>
+      </w:r>
+      <w:proofErr w:type="spellStart"/>
+      <w:r>
+        <w:rPr>
+          <w:rFonts w:ascii="Verdana" w:eastAsiaTheme="minorEastAsia" w:hAnsi="Verdana" w:cstheme="minorBidi"/>
+          <w:b w:val="0"/>
+          <w:bCs w:val="0"/>
+          <w:color w:val="000000"/>
+          <w:sz w:val="23"/>
+          <w:szCs w:val="23"/>
+          <w:shd w:val="clear" w:color="auto" w:fill="FFFFFF"/>
+        </w:rPr>
+        <w:t>k</w:t>
+      </w:r>
+      <w:r>
+        <w:rPr>
+          <w:rFonts w:ascii="Verdana" w:eastAsiaTheme="minorEastAsia" w:hAnsi="Verdana" w:cstheme="minorBidi"/>
+          <w:b w:val="0"/>
+          <w:bCs w:val="0"/>
+          <w:color w:val="000000"/>
+          <w:sz w:val="23"/>
+          <w:szCs w:val="23"/>
+          <w:shd w:val="clear" w:color="auto" w:fill="FFFFFF"/>
+        </w:rPr>
+        <w:t>ubernetes</w:t>
+      </w:r>
+      <w:proofErr w:type="spellEnd"/>
+      <w:r>
+        <w:rPr>
+          <w:rFonts w:ascii="Verdana" w:eastAsiaTheme="minorEastAsia" w:hAnsi="Verdana" w:cstheme="minorBidi"/>
+          <w:b w:val="0"/>
+          <w:bCs w:val="0"/>
+          <w:color w:val="000000"/>
+          <w:sz w:val="23"/>
+          <w:szCs w:val="23"/>
+          <w:shd w:val="clear" w:color="auto" w:fill="FFFFFF"/>
+        </w:rPr>
+        <w:t xml:space="preserve"> helps.</w:t>
       </w:r>
     </w:p>
     <w:p>
@@ -781,7 +1019,7 @@
           <w:bottom w:w="15" w:type="dxa"/>
           <w:right w:w="15" w:type="dxa"/>
         </w:tblCellMar>
-        <w:tblLook w:val="04A0"/>
+        <w:tblLook w:val="04A0" w:firstRow="1" w:lastRow="0" w:firstColumn="1" w:lastColumn="0" w:noHBand="0" w:noVBand="1"/>
       </w:tblPr>
       <w:tblGrid>
         <w:gridCol w:w="1641"/>
@@ -1541,19 +1779,52 @@
               </w:rPr>
               <w:t xml:space="preserve">Manual </w:t>
             </w:r>
+            <w:proofErr w:type="spellStart"/>
             <w:r>
               <w:rPr>
                 <w:rFonts w:ascii="Noto Serif" w:hAnsi="Noto Serif"/>
                 <w:color w:val="333333"/>
               </w:rPr>
-              <w:t xml:space="preserve">confinguration required </w:t>
+              <w:t>confinguration</w:t>
+            </w:r>
+            <w:proofErr w:type="spellEnd"/>
+            <w:r>
+              <w:rPr>
+                <w:rFonts w:ascii="Noto Serif" w:hAnsi="Noto Serif"/>
+                <w:color w:val="333333"/>
+              </w:rPr>
+              <w:t xml:space="preserve"> </w:t>
+            </w:r>
+            <w:proofErr w:type="gramStart"/>
+            <w:r>
+              <w:rPr>
+                <w:rFonts w:ascii="Noto Serif" w:hAnsi="Noto Serif"/>
+                <w:color w:val="333333"/>
+              </w:rPr>
+              <w:t xml:space="preserve">required </w:t>
             </w:r>
             <w:r>
               <w:rPr>
                 <w:rFonts w:ascii="Noto Serif" w:hAnsi="Noto Serif"/>
                 <w:color w:val="333333"/>
               </w:rPr>
-              <w:t xml:space="preserve"> for load balancing traffic between different containers and pods.</w:t>
+              <w:t xml:space="preserve"> for</w:t>
+            </w:r>
+            <w:proofErr w:type="gramEnd"/>
+            <w:r>
+              <w:rPr>
+                <w:rFonts w:ascii="Noto Serif" w:hAnsi="Noto Serif"/>
+                <w:color w:val="333333"/>
+              </w:rPr>
+              <w:t xml:space="preserve"> load balancing traffic between </w:t>
+            </w:r>
+            <w:r>
+              <w:rPr>
+                <w:rFonts w:ascii="Noto Serif" w:hAnsi="Noto Serif"/>
+                <w:color w:val="333333"/>
+              </w:rPr>
+              <w:lastRenderedPageBreak/>
+              <w:t>different containers and pods.</w:t>
             </w:r>
           </w:p>
         </w:tc>
@@ -1591,6 +1862,7 @@
                 <w:rFonts w:ascii="Noto Serif" w:hAnsi="Noto Serif"/>
                 <w:color w:val="333333"/>
               </w:rPr>
+              <w:lastRenderedPageBreak/>
               <w:t>Docker swarm does auto load balancing of traffic between containers in the cluster.</w:t>
             </w:r>
           </w:p>
@@ -1668,12 +1940,21 @@
                 <w:szCs w:val="24"/>
               </w:rPr>
             </w:pPr>
+            <w:bookmarkStart w:id="0" w:name="_GoBack"/>
             <w:r>
               <w:rPr>
                 <w:rFonts w:ascii="Noto Serif" w:hAnsi="Noto Serif"/>
                 <w:color w:val="333333"/>
               </w:rPr>
-              <w:t>Can deploy rolling updates and does automatic rollbacks.</w:t>
+              <w:t xml:space="preserve">Can deploy rolling updates and </w:t>
+            </w:r>
+            <w:bookmarkEnd w:id="0"/>
+            <w:r>
+              <w:rPr>
+                <w:rFonts w:ascii="Noto Serif" w:hAnsi="Noto Serif"/>
+                <w:color w:val="333333"/>
+              </w:rPr>
+              <w:t>does automatic rollbacks.</w:t>
             </w:r>
           </w:p>
         </w:tc>
@@ -1755,7 +2036,6 @@
                 <w:rFonts w:ascii="Noto Serif" w:hAnsi="Noto Serif"/>
                 <w:color w:val="333333"/>
               </w:rPr>
-              <w:lastRenderedPageBreak/>
               <w:t>DATA Volumes</w:t>
             </w:r>
           </w:p>
@@ -2065,9 +2345,9 @@
           <w:noProof/>
         </w:rPr>
         <w:drawing>
-          <wp:inline distT="0" distB="0" distL="0" distR="0">
-            <wp:extent cx="6010275" cy="3238500"/>
-            <wp:effectExtent l="0" t="0" r="9525" b="0"/>
+          <wp:inline distT="0" distB="0" distL="0" distR="0" wp14:anchorId="5EF0A08B" wp14:editId="5BBFF3DA">
+            <wp:extent cx="6010275" cy="2933700"/>
+            <wp:effectExtent l="0" t="0" r="0" b="0"/>
             <wp:docPr id="26" name="Picture 26" descr="Kubernetes Architecture - Kubernetes Architecture - Edureka"/>
             <wp:cNvGraphicFramePr>
               <a:graphicFrameLocks xmlns:a="http://schemas.openxmlformats.org/drawingml/2006/main" noChangeAspect="1"/>
@@ -2091,7 +2371,7 @@
                   <pic:spPr bwMode="auto">
                     <a:xfrm>
                       <a:off x="0" y="0"/>
-                      <a:ext cx="6010275" cy="3238500"/>
+                      <a:ext cx="6010275" cy="2933700"/>
                     </a:xfrm>
                     <a:prstGeom prst="rect">
                       <a:avLst/>
@@ -2214,7 +2494,29 @@
           <w:szCs w:val="23"/>
           <w:shd w:val="clear" w:color="auto" w:fill="FFFFFF"/>
         </w:rPr>
-        <w:t>Distributed key-value store(etcd.)</w:t>
+        <w:t>Distributed key-value store(</w:t>
+      </w:r>
+      <w:proofErr w:type="spellStart"/>
+      <w:r>
+        <w:rPr>
+          <w:rFonts w:ascii="Verdana" w:hAnsi="Verdana"/>
+          <w:color w:val="000000"/>
+          <w:sz w:val="23"/>
+          <w:szCs w:val="23"/>
+          <w:shd w:val="clear" w:color="auto" w:fill="FFFFFF"/>
+        </w:rPr>
+        <w:t>etcd</w:t>
+      </w:r>
+      <w:proofErr w:type="spellEnd"/>
+      <w:r>
+        <w:rPr>
+          <w:rFonts w:ascii="Verdana" w:hAnsi="Verdana"/>
+          <w:color w:val="000000"/>
+          <w:sz w:val="23"/>
+          <w:szCs w:val="23"/>
+          <w:shd w:val="clear" w:color="auto" w:fill="FFFFFF"/>
+        </w:rPr>
+        <w:t>.)</w:t>
       </w:r>
     </w:p>
     <w:p>
@@ -2338,7 +2640,6 @@
           <w:szCs w:val="23"/>
           <w:shd w:val="clear" w:color="auto" w:fill="FFFFFF"/>
         </w:rPr>
-        <w:lastRenderedPageBreak/>
         <w:t>Master Node</w:t>
       </w:r>
     </w:p>
@@ -2401,8 +2702,22 @@
           <w:szCs w:val="23"/>
           <w:shd w:val="clear" w:color="auto" w:fill="FFFFFF"/>
         </w:rPr>
-        <w:t> etcd</w:t>
-      </w:r>
+        <w:t> </w:t>
+      </w:r>
+      <w:proofErr w:type="spellStart"/>
+      <w:r>
+        <w:rPr>
+          <w:rFonts w:ascii="Verdana" w:eastAsiaTheme="minorEastAsia" w:hAnsi="Verdana" w:cstheme="minorBidi"/>
+          <w:b/>
+          <w:bCs/>
+          <w:color w:val="000000"/>
+          <w:sz w:val="23"/>
+          <w:szCs w:val="23"/>
+          <w:shd w:val="clear" w:color="auto" w:fill="FFFFFF"/>
+        </w:rPr>
+        <w:t>etcd</w:t>
+      </w:r>
+      <w:proofErr w:type="spellEnd"/>
       <w:r>
         <w:rPr>
           <w:rFonts w:ascii="Verdana" w:eastAsiaTheme="minorEastAsia" w:hAnsi="Verdana" w:cstheme="minorBidi"/>
@@ -2504,6 +2819,30 @@
           <w:shd w:val="clear" w:color="auto" w:fill="FFFFFF"/>
         </w:rPr>
         <w:t> </w:t>
+      </w:r>
+    </w:p>
+    <w:p>
+      <w:pPr>
+        <w:pStyle w:val="NormalWeb"/>
+        <w:shd w:val="clear" w:color="auto" w:fill="FFFFFF"/>
+        <w:spacing w:before="0" w:beforeAutospacing="0" w:after="0" w:afterAutospacing="0"/>
+        <w:rPr>
+          <w:rFonts w:ascii="Verdana" w:eastAsiaTheme="minorEastAsia" w:hAnsi="Verdana" w:cstheme="minorBidi"/>
+          <w:color w:val="000000"/>
+          <w:sz w:val="23"/>
+          <w:szCs w:val="23"/>
+          <w:shd w:val="clear" w:color="auto" w:fill="FFFFFF"/>
+        </w:rPr>
+      </w:pPr>
+      <w:r>
+        <w:rPr>
+          <w:rFonts w:ascii="Verdana" w:eastAsiaTheme="minorEastAsia" w:hAnsi="Verdana" w:cstheme="minorBidi"/>
+          <w:color w:val="000000"/>
+          <w:sz w:val="23"/>
+          <w:szCs w:val="23"/>
+          <w:shd w:val="clear" w:color="auto" w:fill="FFFFFF"/>
+        </w:rPr>
+        <w:t>API server is the frontend into the Kubernetes control plane.</w:t>
       </w:r>
     </w:p>
     <w:p>
@@ -2587,7 +2926,75 @@
           <w:szCs w:val="23"/>
           <w:shd w:val="clear" w:color="auto" w:fill="FFFFFF"/>
         </w:rPr>
-        <w:t>After requesting, the resulting state of the cluster is stored in the distributed key-value store.</w:t>
+        <w:t xml:space="preserve">After requesting, the resulting </w:t>
+      </w:r>
+      <w:r>
+        <w:rPr>
+          <w:rFonts w:ascii="Verdana" w:hAnsi="Verdana"/>
+          <w:color w:val="000000"/>
+          <w:sz w:val="23"/>
+          <w:szCs w:val="23"/>
+          <w:shd w:val="clear" w:color="auto" w:fill="FFFFFF"/>
+        </w:rPr>
+        <w:t xml:space="preserve">config and </w:t>
+      </w:r>
+      <w:r>
+        <w:rPr>
+          <w:rFonts w:ascii="Verdana" w:hAnsi="Verdana"/>
+          <w:color w:val="000000"/>
+          <w:sz w:val="23"/>
+          <w:szCs w:val="23"/>
+          <w:shd w:val="clear" w:color="auto" w:fill="FFFFFF"/>
+        </w:rPr>
+        <w:t>state of the cluster is stored in the distributed key-value store.</w:t>
+      </w:r>
+    </w:p>
+    <w:p>
+      <w:pPr>
+        <w:numPr>
+          <w:ilvl w:val="0"/>
+          <w:numId w:val="4"/>
+        </w:numPr>
+        <w:shd w:val="clear" w:color="auto" w:fill="FFFFFF"/>
+        <w:spacing w:before="100" w:beforeAutospacing="1" w:after="0" w:line="240" w:lineRule="auto"/>
+        <w:jc w:val="both"/>
+        <w:rPr>
+          <w:rFonts w:ascii="Verdana" w:hAnsi="Verdana"/>
+          <w:color w:val="000000"/>
+          <w:sz w:val="23"/>
+          <w:szCs w:val="23"/>
+          <w:shd w:val="clear" w:color="auto" w:fill="FFFFFF"/>
+        </w:rPr>
+      </w:pPr>
+      <w:r>
+        <w:rPr>
+          <w:rFonts w:ascii="Verdana" w:hAnsi="Verdana"/>
+          <w:color w:val="000000"/>
+          <w:sz w:val="23"/>
+          <w:szCs w:val="23"/>
+          <w:shd w:val="clear" w:color="auto" w:fill="FFFFFF"/>
+        </w:rPr>
+        <w:t xml:space="preserve">Cluster store is its memory, the config and state of the cluster gets pertinently stored </w:t>
+      </w:r>
+      <w:r>
+        <w:rPr>
+          <w:rFonts w:ascii="Verdana" w:hAnsi="Verdana"/>
+          <w:color w:val="000000"/>
+          <w:sz w:val="23"/>
+          <w:szCs w:val="23"/>
+          <w:shd w:val="clear" w:color="auto" w:fill="FFFFFF"/>
+        </w:rPr>
+        <w:t>in the</w:t>
+      </w:r>
+      <w:r>
+        <w:rPr>
+          <w:rFonts w:ascii="Verdana" w:hAnsi="Verdana"/>
+          <w:color w:val="000000"/>
+          <w:sz w:val="23"/>
+          <w:szCs w:val="23"/>
+          <w:shd w:val="clear" w:color="auto" w:fill="FFFFFF"/>
+        </w:rPr>
+        <w:t xml:space="preserve"> cluster store</w:t>
       </w:r>
     </w:p>
     <w:p>
@@ -2712,7 +3119,29 @@
           <w:szCs w:val="23"/>
           <w:shd w:val="clear" w:color="auto" w:fill="FFFFFF"/>
         </w:rPr>
-        <w:t>Before scheduling the task, the scheduler also takes into account the quality of the service requirements, data locality, affinity, anti-affinity, etc. </w:t>
+        <w:t xml:space="preserve">Before scheduling the task, the scheduler also </w:t>
+      </w:r>
+      <w:proofErr w:type="gramStart"/>
+      <w:r>
+        <w:rPr>
+          <w:rFonts w:ascii="Verdana" w:hAnsi="Verdana"/>
+          <w:color w:val="000000"/>
+          <w:sz w:val="23"/>
+          <w:szCs w:val="23"/>
+          <w:shd w:val="clear" w:color="auto" w:fill="FFFFFF"/>
+        </w:rPr>
+        <w:t>takes into account</w:t>
+      </w:r>
+      <w:proofErr w:type="gramEnd"/>
+      <w:r>
+        <w:rPr>
+          <w:rFonts w:ascii="Verdana" w:hAnsi="Verdana"/>
+          <w:color w:val="000000"/>
+          <w:sz w:val="23"/>
+          <w:szCs w:val="23"/>
+          <w:shd w:val="clear" w:color="auto" w:fill="FFFFFF"/>
+        </w:rPr>
+        <w:t xml:space="preserve"> the quality of the service requirements, data locality, affinity, anti-affinity, etc. </w:t>
       </w:r>
     </w:p>
     <w:p>
@@ -2888,7 +3317,18 @@
           <w:szCs w:val="23"/>
           <w:shd w:val="clear" w:color="auto" w:fill="FFFFFF"/>
         </w:rPr>
-        <w:t>Basically, a controller watches the desired state of the objects it manages and watches their current state through the API server. If the current state of the objects it manages does not meet the desired state, then the control loop takes corrective steps to make sure that the current state is the same as the desired state.</w:t>
+        <w:t xml:space="preserve">Basically, a controller watches the desired state of the objects it manages and watches their current state through the API server. If the </w:t>
+      </w:r>
+      <w:r>
+        <w:rPr>
+          <w:rFonts w:ascii="Verdana" w:hAnsi="Verdana"/>
+          <w:color w:val="000000"/>
+          <w:sz w:val="23"/>
+          <w:szCs w:val="23"/>
+          <w:shd w:val="clear" w:color="auto" w:fill="FFFFFF"/>
+        </w:rPr>
+        <w:lastRenderedPageBreak/>
+        <w:t>current state of the objects it manages does not meet the desired state, then the control loop takes corrective steps to make sure that the current state is the same as the desired state.</w:t>
       </w:r>
     </w:p>
     <w:p>
@@ -2962,7 +3402,6 @@
           <w:szCs w:val="23"/>
           <w:shd w:val="clear" w:color="auto" w:fill="FFFFFF"/>
         </w:rPr>
-        <w:lastRenderedPageBreak/>
         <w:t>What is the ETCD?</w:t>
       </w:r>
     </w:p>
@@ -2983,15 +3422,27 @@
           <w:shd w:val="clear" w:color="auto" w:fill="FFFFFF"/>
         </w:rPr>
       </w:pPr>
-      <w:r>
-        <w:rPr>
-          <w:rFonts w:ascii="Verdana" w:hAnsi="Verdana"/>
-          <w:color w:val="000000"/>
-          <w:sz w:val="23"/>
-          <w:szCs w:val="23"/>
-          <w:shd w:val="clear" w:color="auto" w:fill="FFFFFF"/>
-        </w:rPr>
-        <w:t>etcd is a distributed key-value store which stores the cluster state.</w:t>
+      <w:proofErr w:type="spellStart"/>
+      <w:r>
+        <w:rPr>
+          <w:rFonts w:ascii="Verdana" w:hAnsi="Verdana"/>
+          <w:color w:val="000000"/>
+          <w:sz w:val="23"/>
+          <w:szCs w:val="23"/>
+          <w:shd w:val="clear" w:color="auto" w:fill="FFFFFF"/>
+        </w:rPr>
+        <w:t>etcd</w:t>
+      </w:r>
+      <w:proofErr w:type="spellEnd"/>
+      <w:r>
+        <w:rPr>
+          <w:rFonts w:ascii="Verdana" w:hAnsi="Verdana"/>
+          <w:color w:val="000000"/>
+          <w:sz w:val="23"/>
+          <w:szCs w:val="23"/>
+          <w:shd w:val="clear" w:color="auto" w:fill="FFFFFF"/>
+        </w:rPr>
+        <w:t xml:space="preserve"> is a distributed key-value store which stores the cluster state.</w:t>
       </w:r>
     </w:p>
     <w:p>
@@ -3039,15 +3490,27 @@
           <w:shd w:val="clear" w:color="auto" w:fill="FFFFFF"/>
         </w:rPr>
       </w:pPr>
-      <w:r>
-        <w:rPr>
-          <w:rFonts w:ascii="Verdana" w:hAnsi="Verdana"/>
-          <w:color w:val="000000"/>
-          <w:sz w:val="23"/>
-          <w:szCs w:val="23"/>
-          <w:shd w:val="clear" w:color="auto" w:fill="FFFFFF"/>
-        </w:rPr>
-        <w:t>etcd is written in the Go programming language. In Kubernetes, besides storing the cluster state (based on the </w:t>
+      <w:proofErr w:type="spellStart"/>
+      <w:r>
+        <w:rPr>
+          <w:rFonts w:ascii="Verdana" w:hAnsi="Verdana"/>
+          <w:color w:val="000000"/>
+          <w:sz w:val="23"/>
+          <w:szCs w:val="23"/>
+          <w:shd w:val="clear" w:color="auto" w:fill="FFFFFF"/>
+        </w:rPr>
+        <w:t>etcd</w:t>
+      </w:r>
+      <w:proofErr w:type="spellEnd"/>
+      <w:r>
+        <w:rPr>
+          <w:rFonts w:ascii="Verdana" w:hAnsi="Verdana"/>
+          <w:color w:val="000000"/>
+          <w:sz w:val="23"/>
+          <w:szCs w:val="23"/>
+          <w:shd w:val="clear" w:color="auto" w:fill="FFFFFF"/>
+        </w:rPr>
+        <w:t xml:space="preserve"> is written in the Go programming language. In Kubernetes, besides storing the cluster state (based on the </w:t>
       </w:r>
       <w:r>
         <w:rPr>
@@ -3069,7 +3532,29 @@
           <w:szCs w:val="23"/>
           <w:shd w:val="clear" w:color="auto" w:fill="FFFFFF"/>
         </w:rPr>
-        <w:t>) it is also used to store configuration details such as subnets, ConfigMaps, Secrets, etc.</w:t>
+        <w:t xml:space="preserve">) it is also used to store configuration details such as subnets, </w:t>
+      </w:r>
+      <w:proofErr w:type="spellStart"/>
+      <w:r>
+        <w:rPr>
+          <w:rFonts w:ascii="Verdana" w:hAnsi="Verdana"/>
+          <w:color w:val="000000"/>
+          <w:sz w:val="23"/>
+          <w:szCs w:val="23"/>
+          <w:shd w:val="clear" w:color="auto" w:fill="FFFFFF"/>
+        </w:rPr>
+        <w:t>ConfigMaps</w:t>
+      </w:r>
+      <w:proofErr w:type="spellEnd"/>
+      <w:r>
+        <w:rPr>
+          <w:rFonts w:ascii="Verdana" w:hAnsi="Verdana"/>
+          <w:color w:val="000000"/>
+          <w:sz w:val="23"/>
+          <w:szCs w:val="23"/>
+          <w:shd w:val="clear" w:color="auto" w:fill="FFFFFF"/>
+        </w:rPr>
+        <w:t>, Secrets, etc.</w:t>
       </w:r>
     </w:p>
     <w:p>
@@ -3096,7 +3581,29 @@
           <w:szCs w:val="23"/>
           <w:shd w:val="clear" w:color="auto" w:fill="FFFFFF"/>
         </w:rPr>
-        <w:t>A raft is a consensus algorithm designed as an alternative to Paxos. The Consensus problem involves multiple servers agreeing on values; a common problem that arises in the context of replicated state machines. Raft defines three different roles (Leader, Follower, and Candidate) and achieves consensus via an elected leader</w:t>
+        <w:t>A raft is a consensus algorithm designed as an alternative to </w:t>
+      </w:r>
+      <w:proofErr w:type="spellStart"/>
+      <w:r>
+        <w:rPr>
+          <w:rFonts w:ascii="Verdana" w:hAnsi="Verdana"/>
+          <w:color w:val="000000"/>
+          <w:sz w:val="23"/>
+          <w:szCs w:val="23"/>
+          <w:shd w:val="clear" w:color="auto" w:fill="FFFFFF"/>
+        </w:rPr>
+        <w:t>Paxos</w:t>
+      </w:r>
+      <w:proofErr w:type="spellEnd"/>
+      <w:r>
+        <w:rPr>
+          <w:rFonts w:ascii="Verdana" w:hAnsi="Verdana"/>
+          <w:color w:val="000000"/>
+          <w:sz w:val="23"/>
+          <w:szCs w:val="23"/>
+          <w:shd w:val="clear" w:color="auto" w:fill="FFFFFF"/>
+        </w:rPr>
+        <w:t>. The Consensus problem involves multiple servers agreeing on values; a common problem that arises in the context of replicated state machines. Raft defines three different roles (Leader, Follower, and Candidate) and achieves consensus via an elected leader</w:t>
       </w:r>
     </w:p>
     <w:p>
@@ -3121,7 +3628,29 @@
           <w:szCs w:val="23"/>
           <w:shd w:val="clear" w:color="auto" w:fill="FFFFFF"/>
         </w:rPr>
-        <w:t>Now you have understood the functioning of Master node. Let’s see what is the Worker/Minions node and its components.</w:t>
+        <w:t xml:space="preserve">Now you have understood the functioning of Master node. Let’s see what </w:t>
+      </w:r>
+      <w:proofErr w:type="gramStart"/>
+      <w:r>
+        <w:rPr>
+          <w:rFonts w:ascii="Verdana" w:eastAsiaTheme="minorEastAsia" w:hAnsi="Verdana" w:cstheme="minorBidi"/>
+          <w:color w:val="000000"/>
+          <w:sz w:val="23"/>
+          <w:szCs w:val="23"/>
+          <w:shd w:val="clear" w:color="auto" w:fill="FFFFFF"/>
+        </w:rPr>
+        <w:t>is the Worker/Minions node and its components</w:t>
+      </w:r>
+      <w:proofErr w:type="gramEnd"/>
+      <w:r>
+        <w:rPr>
+          <w:rFonts w:ascii="Verdana" w:eastAsiaTheme="minorEastAsia" w:hAnsi="Verdana" w:cstheme="minorBidi"/>
+          <w:color w:val="000000"/>
+          <w:sz w:val="23"/>
+          <w:szCs w:val="23"/>
+          <w:shd w:val="clear" w:color="auto" w:fill="FFFFFF"/>
+        </w:rPr>
+        <w:t>.</w:t>
       </w:r>
     </w:p>
     <w:p>
@@ -3186,7 +3715,29 @@
           <w:szCs w:val="23"/>
           <w:shd w:val="clear" w:color="auto" w:fill="FFFFFF"/>
         </w:rPr>
-        <w:t>It is a physical server or you can say a VM which runs the applications using Pods (</w:t>
+        <w:t xml:space="preserve">It is a physical </w:t>
+      </w:r>
+      <w:proofErr w:type="gramStart"/>
+      <w:r>
+        <w:rPr>
+          <w:rFonts w:ascii="Verdana" w:eastAsiaTheme="minorEastAsia" w:hAnsi="Verdana" w:cstheme="minorBidi"/>
+          <w:color w:val="000000"/>
+          <w:sz w:val="23"/>
+          <w:szCs w:val="23"/>
+          <w:shd w:val="clear" w:color="auto" w:fill="FFFFFF"/>
+        </w:rPr>
+        <w:t>server</w:t>
+      </w:r>
+      <w:proofErr w:type="gramEnd"/>
+      <w:r>
+        <w:rPr>
+          <w:rFonts w:ascii="Verdana" w:eastAsiaTheme="minorEastAsia" w:hAnsi="Verdana" w:cstheme="minorBidi"/>
+          <w:color w:val="000000"/>
+          <w:sz w:val="23"/>
+          <w:szCs w:val="23"/>
+          <w:shd w:val="clear" w:color="auto" w:fill="FFFFFF"/>
+        </w:rPr>
+        <w:t xml:space="preserve"> or you can say a VM which runs the applications using Pods (</w:t>
       </w:r>
       <w:r>
         <w:rPr>
@@ -3232,7 +3783,29 @@
           <w:szCs w:val="23"/>
           <w:shd w:val="clear" w:color="auto" w:fill="FFFFFF"/>
         </w:rPr>
-        <w:t>Let’s see what are the following components:</w:t>
+        <w:t xml:space="preserve">Let’s see what </w:t>
+      </w:r>
+      <w:proofErr w:type="gramStart"/>
+      <w:r>
+        <w:rPr>
+          <w:rFonts w:ascii="Verdana" w:eastAsiaTheme="minorEastAsia" w:hAnsi="Verdana" w:cstheme="minorBidi"/>
+          <w:color w:val="000000"/>
+          <w:sz w:val="23"/>
+          <w:szCs w:val="23"/>
+          <w:shd w:val="clear" w:color="auto" w:fill="FFFFFF"/>
+        </w:rPr>
+        <w:t>are the following components</w:t>
+      </w:r>
+      <w:proofErr w:type="gramEnd"/>
+      <w:r>
+        <w:rPr>
+          <w:rFonts w:ascii="Verdana" w:eastAsiaTheme="minorEastAsia" w:hAnsi="Verdana" w:cstheme="minorBidi"/>
+          <w:color w:val="000000"/>
+          <w:sz w:val="23"/>
+          <w:szCs w:val="23"/>
+          <w:shd w:val="clear" w:color="auto" w:fill="FFFFFF"/>
+        </w:rPr>
+        <w:t>:</w:t>
       </w:r>
     </w:p>
     <w:p>
@@ -3362,6 +3935,7 @@
           <w:shd w:val="clear" w:color="auto" w:fill="FFFFFF"/>
         </w:rPr>
       </w:pPr>
+      <w:proofErr w:type="spellStart"/>
       <w:r>
         <w:rPr>
           <w:rFonts w:ascii="Verdana" w:eastAsiaTheme="minorEastAsia" w:hAnsi="Verdana" w:cstheme="minorBidi"/>
@@ -3372,7 +3946,20 @@
           <w:szCs w:val="23"/>
           <w:shd w:val="clear" w:color="auto" w:fill="FFFFFF"/>
         </w:rPr>
-        <w:t>Kubelet: </w:t>
+        <w:t>Kubelet</w:t>
+      </w:r>
+      <w:proofErr w:type="spellEnd"/>
+      <w:r>
+        <w:rPr>
+          <w:rFonts w:ascii="Verdana" w:eastAsiaTheme="minorEastAsia" w:hAnsi="Verdana" w:cstheme="minorBidi"/>
+          <w:b/>
+          <w:bCs/>
+          <w:color w:val="000000"/>
+          <w:sz w:val="23"/>
+          <w:szCs w:val="23"/>
+          <w:shd w:val="clear" w:color="auto" w:fill="FFFFFF"/>
+        </w:rPr>
+        <w:t>: </w:t>
       </w:r>
     </w:p>
     <w:p>
@@ -3432,6 +4019,7 @@
           <w:shd w:val="clear" w:color="auto" w:fill="FFFFFF"/>
         </w:rPr>
       </w:pPr>
+      <w:proofErr w:type="spellStart"/>
       <w:r>
         <w:rPr>
           <w:rFonts w:ascii="Verdana" w:eastAsiaTheme="minorEastAsia" w:hAnsi="Verdana" w:cstheme="minorBidi"/>
@@ -3442,7 +4030,20 @@
           <w:szCs w:val="23"/>
           <w:shd w:val="clear" w:color="auto" w:fill="FFFFFF"/>
         </w:rPr>
-        <w:t>Kube-proxy: </w:t>
+        <w:t>Kube</w:t>
+      </w:r>
+      <w:proofErr w:type="spellEnd"/>
+      <w:r>
+        <w:rPr>
+          <w:rFonts w:ascii="Verdana" w:eastAsiaTheme="minorEastAsia" w:hAnsi="Verdana" w:cstheme="minorBidi"/>
+          <w:b/>
+          <w:bCs/>
+          <w:color w:val="000000"/>
+          <w:sz w:val="23"/>
+          <w:szCs w:val="23"/>
+          <w:shd w:val="clear" w:color="auto" w:fill="FFFFFF"/>
+        </w:rPr>
+        <w:t>-proxy: </w:t>
       </w:r>
     </w:p>
     <w:p>
@@ -3462,15 +4063,28 @@
           <w:shd w:val="clear" w:color="auto" w:fill="FFFFFF"/>
         </w:rPr>
       </w:pPr>
-      <w:r>
-        <w:rPr>
-          <w:rFonts w:ascii="Verdana" w:hAnsi="Verdana"/>
-          <w:color w:val="000000"/>
-          <w:sz w:val="23"/>
-          <w:szCs w:val="23"/>
-          <w:shd w:val="clear" w:color="auto" w:fill="FFFFFF"/>
-        </w:rPr>
-        <w:t>Kube-proxy runs on each node to deal with individual host sub-netting and ensure that the services are available to external parties.</w:t>
+      <w:proofErr w:type="spellStart"/>
+      <w:r>
+        <w:rPr>
+          <w:rFonts w:ascii="Verdana" w:hAnsi="Verdana"/>
+          <w:color w:val="000000"/>
+          <w:sz w:val="23"/>
+          <w:szCs w:val="23"/>
+          <w:shd w:val="clear" w:color="auto" w:fill="FFFFFF"/>
+        </w:rPr>
+        <w:lastRenderedPageBreak/>
+        <w:t>Kube</w:t>
+      </w:r>
+      <w:proofErr w:type="spellEnd"/>
+      <w:r>
+        <w:rPr>
+          <w:rFonts w:ascii="Verdana" w:hAnsi="Verdana"/>
+          <w:color w:val="000000"/>
+          <w:sz w:val="23"/>
+          <w:szCs w:val="23"/>
+          <w:shd w:val="clear" w:color="auto" w:fill="FFFFFF"/>
+        </w:rPr>
+        <w:t>-proxy runs on each node to deal with individual host sub-netting and ensure that the services are available to external parties.</w:t>
       </w:r>
     </w:p>
     <w:p>
@@ -3525,7 +4139,6 @@
           <w:szCs w:val="23"/>
           <w:shd w:val="clear" w:color="auto" w:fill="FFFFFF"/>
         </w:rPr>
-        <w:lastRenderedPageBreak/>
         <w:t>It is the network proxy which runs on each worker node and listens to the API server for each Service endpoint creation/deletion.</w:t>
       </w:r>
     </w:p>
@@ -3554,7 +4167,29 @@
           <w:szCs w:val="23"/>
           <w:shd w:val="clear" w:color="auto" w:fill="FFFFFF"/>
         </w:rPr>
-        <w:t>For each Service endpoint, kube-proxy sets up the routes so that it can reach to it.</w:t>
+        <w:t xml:space="preserve">For each Service endpoint, </w:t>
+      </w:r>
+      <w:proofErr w:type="spellStart"/>
+      <w:r>
+        <w:rPr>
+          <w:rFonts w:ascii="Verdana" w:hAnsi="Verdana"/>
+          <w:color w:val="000000"/>
+          <w:sz w:val="23"/>
+          <w:szCs w:val="23"/>
+          <w:shd w:val="clear" w:color="auto" w:fill="FFFFFF"/>
+        </w:rPr>
+        <w:t>kube</w:t>
+      </w:r>
+      <w:proofErr w:type="spellEnd"/>
+      <w:r>
+        <w:rPr>
+          <w:rFonts w:ascii="Verdana" w:hAnsi="Verdana"/>
+          <w:color w:val="000000"/>
+          <w:sz w:val="23"/>
+          <w:szCs w:val="23"/>
+          <w:shd w:val="clear" w:color="auto" w:fill="FFFFFF"/>
+        </w:rPr>
+        <w:t>-proxy sets up the routes so that it can reach to it.</w:t>
       </w:r>
     </w:p>
     <w:p>
@@ -3605,7 +4240,29 @@
           <w:szCs w:val="23"/>
           <w:shd w:val="clear" w:color="auto" w:fill="FFFFFF"/>
         </w:rPr>
-        <w:t>A pod is one or more containers that logically go together. Pods run on nodes. Pods run together as a logical unit. So they have the same shared content. They all share the same IP address but can reach other Pods via localhost, as well as shared storage. Pods don’t need to all run on the same machine as containers can span more than one machine. One node can run multiple pods.</w:t>
+        <w:t xml:space="preserve">A pod is one or more containers that logically go together. Pods run on nodes. Pods run together as a logical unit. </w:t>
+      </w:r>
+      <w:proofErr w:type="gramStart"/>
+      <w:r>
+        <w:rPr>
+          <w:rFonts w:ascii="Verdana" w:eastAsiaTheme="minorEastAsia" w:hAnsi="Verdana" w:cstheme="minorBidi"/>
+          <w:color w:val="000000"/>
+          <w:sz w:val="23"/>
+          <w:szCs w:val="23"/>
+          <w:shd w:val="clear" w:color="auto" w:fill="FFFFFF"/>
+        </w:rPr>
+        <w:t>So</w:t>
+      </w:r>
+      <w:proofErr w:type="gramEnd"/>
+      <w:r>
+        <w:rPr>
+          <w:rFonts w:ascii="Verdana" w:eastAsiaTheme="minorEastAsia" w:hAnsi="Verdana" w:cstheme="minorBidi"/>
+          <w:color w:val="000000"/>
+          <w:sz w:val="23"/>
+          <w:szCs w:val="23"/>
+          <w:shd w:val="clear" w:color="auto" w:fill="FFFFFF"/>
+        </w:rPr>
+        <w:t xml:space="preserve"> they have the same shared content. They all share the same IP address but can reach other Pods via localhost, as well as shared storage. Pods don’t need to all run on the same machine as containers can span more than one machine. One node can run multiple pods.</w:t>
       </w:r>
     </w:p>
     <w:p>
@@ -3650,8 +4307,8 @@
 </file>
 
 <file path=word/endnotes.xml><?xml version="1.0" encoding="utf-8"?>
-<w:endnotes xmlns:ve="http://schemas.openxmlformats.org/markup-compatibility/2006" xmlns:o="urn:schemas-microsoft-com:office:office" xmlns:r="http://schemas.openxmlformats.org/officeDocument/2006/relationships" xmlns:m="http://schemas.openxmlformats.org/officeDocument/2006/math" xmlns:v="urn:schemas-microsoft-com:vml" xmlns:wp="http://schemas.openxmlformats.org/drawingml/2006/wordprocessingDrawing" xmlns:w10="urn:schemas-microsoft-com:office:word" xmlns:w="http://schemas.openxmlformats.org/wordprocessingml/2006/main" xmlns:wne="http://schemas.microsoft.com/office/word/2006/wordml">
-  <w:endnote w:type="separator" w:id="0">
+<w:endnotes xmlns:wpc="http://schemas.microsoft.com/office/word/2010/wordprocessingCanvas" xmlns:cx="http://schemas.microsoft.com/office/drawing/2014/chartex" xmlns:cx1="http://schemas.microsoft.com/office/drawing/2015/9/8/chartex" xmlns:cx2="http://schemas.microsoft.com/office/drawing/2015/10/21/chartex" xmlns:cx3="http://schemas.microsoft.com/office/drawing/2016/5/9/chartex" xmlns:cx4="http://schemas.microsoft.com/office/drawing/2016/5/10/chartex" xmlns:cx5="http://schemas.microsoft.com/office/drawing/2016/5/11/chartex" xmlns:cx6="http://schemas.microsoft.com/office/drawing/2016/5/12/chartex" xmlns:cx7="http://schemas.microsoft.com/office/drawing/2016/5/13/chartex" xmlns:cx8="http://schemas.microsoft.com/office/drawing/2016/5/14/chartex" xmlns:mc="http://schemas.openxmlformats.org/markup-compatibility/2006" xmlns:aink="http://schemas.microsoft.com/office/drawing/2016/ink" xmlns:am3d="http://schemas.microsoft.com/office/drawing/2017/model3d" xmlns:o="urn:schemas-microsoft-com:office:office" xmlns:r="http://schemas.openxmlformats.org/officeDocument/2006/relationships" xmlns:m="http://schemas.openxmlformats.org/officeDocument/2006/math" xmlns:v="urn:schemas-microsoft-com:vml" xmlns:wp14="http://schemas.microsoft.com/office/word/2010/wordprocessingDrawing" xmlns:wp="http://schemas.openxmlformats.org/drawingml/2006/wordprocessingDrawing" xmlns:w10="urn:schemas-microsoft-com:office:word" xmlns:w="http://schemas.openxmlformats.org/wordprocessingml/2006/main" xmlns:w14="http://schemas.microsoft.com/office/word/2010/wordml" xmlns:w15="http://schemas.microsoft.com/office/word/2012/wordml" xmlns:w16cid="http://schemas.microsoft.com/office/word/2016/wordml/cid" xmlns:w16se="http://schemas.microsoft.com/office/word/2015/wordml/symex" xmlns:wpg="http://schemas.microsoft.com/office/word/2010/wordprocessingGroup" xmlns:wpi="http://schemas.microsoft.com/office/word/2010/wordprocessingInk" xmlns:wne="http://schemas.microsoft.com/office/word/2006/wordml" xmlns:wps="http://schemas.microsoft.com/office/word/2010/wordprocessingShape" mc:Ignorable="w14 w15 w16se w16cid wp14">
+  <w:endnote w:type="separator" w:id="-1">
     <w:p>
       <w:pPr>
         <w:spacing w:after="0" w:line="240" w:lineRule="auto"/>
@@ -3661,7 +4318,7 @@
       </w:r>
     </w:p>
   </w:endnote>
-  <w:endnote w:type="continuationSeparator" w:id="1">
+  <w:endnote w:type="continuationSeparator" w:id="0">
     <w:p>
       <w:pPr>
         <w:spacing w:after="0" w:line="240" w:lineRule="auto"/>
@@ -3675,7 +4332,7 @@
 </file>
 
 <file path=word/footer1.xml><?xml version="1.0" encoding="utf-8"?>
-<w:ftr xmlns:ve="http://schemas.openxmlformats.org/markup-compatibility/2006" xmlns:o="urn:schemas-microsoft-com:office:office" xmlns:r="http://schemas.openxmlformats.org/officeDocument/2006/relationships" xmlns:m="http://schemas.openxmlformats.org/officeDocument/2006/math" xmlns:v="urn:schemas-microsoft-com:vml" xmlns:wp="http://schemas.openxmlformats.org/drawingml/2006/wordprocessingDrawing" xmlns:w10="urn:schemas-microsoft-com:office:word" xmlns:w="http://schemas.openxmlformats.org/wordprocessingml/2006/main" xmlns:wne="http://schemas.microsoft.com/office/word/2006/wordml">
+<w:ftr xmlns:wpc="http://schemas.microsoft.com/office/word/2010/wordprocessingCanvas" xmlns:cx="http://schemas.microsoft.com/office/drawing/2014/chartex" xmlns:cx1="http://schemas.microsoft.com/office/drawing/2015/9/8/chartex" xmlns:cx2="http://schemas.microsoft.com/office/drawing/2015/10/21/chartex" xmlns:cx3="http://schemas.microsoft.com/office/drawing/2016/5/9/chartex" xmlns:cx4="http://schemas.microsoft.com/office/drawing/2016/5/10/chartex" xmlns:cx5="http://schemas.microsoft.com/office/drawing/2016/5/11/chartex" xmlns:cx6="http://schemas.microsoft.com/office/drawing/2016/5/12/chartex" xmlns:cx7="http://schemas.microsoft.com/office/drawing/2016/5/13/chartex" xmlns:cx8="http://schemas.microsoft.com/office/drawing/2016/5/14/chartex" xmlns:mc="http://schemas.openxmlformats.org/markup-compatibility/2006" xmlns:aink="http://schemas.microsoft.com/office/drawing/2016/ink" xmlns:am3d="http://schemas.microsoft.com/office/drawing/2017/model3d" xmlns:o="urn:schemas-microsoft-com:office:office" xmlns:r="http://schemas.openxmlformats.org/officeDocument/2006/relationships" xmlns:m="http://schemas.openxmlformats.org/officeDocument/2006/math" xmlns:v="urn:schemas-microsoft-com:vml" xmlns:wp14="http://schemas.microsoft.com/office/word/2010/wordprocessingDrawing" xmlns:wp="http://schemas.openxmlformats.org/drawingml/2006/wordprocessingDrawing" xmlns:w10="urn:schemas-microsoft-com:office:word" xmlns:w="http://schemas.openxmlformats.org/wordprocessingml/2006/main" xmlns:w14="http://schemas.microsoft.com/office/word/2010/wordml" xmlns:w15="http://schemas.microsoft.com/office/word/2012/wordml" xmlns:w16cid="http://schemas.microsoft.com/office/word/2016/wordml/cid" xmlns:w16se="http://schemas.microsoft.com/office/word/2015/wordml/symex" xmlns:wpg="http://schemas.microsoft.com/office/word/2010/wordprocessingGroup" xmlns:wpi="http://schemas.microsoft.com/office/word/2010/wordprocessingInk" xmlns:wne="http://schemas.microsoft.com/office/word/2006/wordml" xmlns:wps="http://schemas.microsoft.com/office/word/2010/wordprocessingShape" mc:Ignorable="w14 w15 w16se w16cid wp14">
   <w:p>
     <w:pPr>
       <w:pStyle w:val="Footer"/>
@@ -3685,7 +4342,7 @@
 </file>
 
 <file path=word/footer2.xml><?xml version="1.0" encoding="utf-8"?>
-<w:ftr xmlns:ve="http://schemas.openxmlformats.org/markup-compatibility/2006" xmlns:o="urn:schemas-microsoft-com:office:office" xmlns:r="http://schemas.openxmlformats.org/officeDocument/2006/relationships" xmlns:m="http://schemas.openxmlformats.org/officeDocument/2006/math" xmlns:v="urn:schemas-microsoft-com:vml" xmlns:wp="http://schemas.openxmlformats.org/drawingml/2006/wordprocessingDrawing" xmlns:w10="urn:schemas-microsoft-com:office:word" xmlns:w="http://schemas.openxmlformats.org/wordprocessingml/2006/main" xmlns:wne="http://schemas.microsoft.com/office/word/2006/wordml">
+<w:ftr xmlns:wpc="http://schemas.microsoft.com/office/word/2010/wordprocessingCanvas" xmlns:cx="http://schemas.microsoft.com/office/drawing/2014/chartex" xmlns:cx1="http://schemas.microsoft.com/office/drawing/2015/9/8/chartex" xmlns:cx2="http://schemas.microsoft.com/office/drawing/2015/10/21/chartex" xmlns:cx3="http://schemas.microsoft.com/office/drawing/2016/5/9/chartex" xmlns:cx4="http://schemas.microsoft.com/office/drawing/2016/5/10/chartex" xmlns:cx5="http://schemas.microsoft.com/office/drawing/2016/5/11/chartex" xmlns:cx6="http://schemas.microsoft.com/office/drawing/2016/5/12/chartex" xmlns:cx7="http://schemas.microsoft.com/office/drawing/2016/5/13/chartex" xmlns:cx8="http://schemas.microsoft.com/office/drawing/2016/5/14/chartex" xmlns:mc="http://schemas.openxmlformats.org/markup-compatibility/2006" xmlns:aink="http://schemas.microsoft.com/office/drawing/2016/ink" xmlns:am3d="http://schemas.microsoft.com/office/drawing/2017/model3d" xmlns:o="urn:schemas-microsoft-com:office:office" xmlns:r="http://schemas.openxmlformats.org/officeDocument/2006/relationships" xmlns:m="http://schemas.openxmlformats.org/officeDocument/2006/math" xmlns:v="urn:schemas-microsoft-com:vml" xmlns:wp14="http://schemas.microsoft.com/office/word/2010/wordprocessingDrawing" xmlns:wp="http://schemas.openxmlformats.org/drawingml/2006/wordprocessingDrawing" xmlns:w10="urn:schemas-microsoft-com:office:word" xmlns:w="http://schemas.openxmlformats.org/wordprocessingml/2006/main" xmlns:w14="http://schemas.microsoft.com/office/word/2010/wordml" xmlns:w15="http://schemas.microsoft.com/office/word/2012/wordml" xmlns:w16cid="http://schemas.microsoft.com/office/word/2016/wordml/cid" xmlns:w16se="http://schemas.microsoft.com/office/word/2015/wordml/symex" xmlns:wpg="http://schemas.microsoft.com/office/word/2010/wordprocessingGroup" xmlns:wpi="http://schemas.microsoft.com/office/word/2010/wordprocessingInk" xmlns:wne="http://schemas.microsoft.com/office/word/2006/wordml" xmlns:wps="http://schemas.microsoft.com/office/word/2010/wordprocessingShape" mc:Ignorable="w14 w15 w16se w16cid wp14">
   <w:p>
     <w:pPr>
       <w:pStyle w:val="Footer"/>
@@ -3695,7 +4352,7 @@
 </file>
 
 <file path=word/footer3.xml><?xml version="1.0" encoding="utf-8"?>
-<w:ftr xmlns:ve="http://schemas.openxmlformats.org/markup-compatibility/2006" xmlns:o="urn:schemas-microsoft-com:office:office" xmlns:r="http://schemas.openxmlformats.org/officeDocument/2006/relationships" xmlns:m="http://schemas.openxmlformats.org/officeDocument/2006/math" xmlns:v="urn:schemas-microsoft-com:vml" xmlns:wp="http://schemas.openxmlformats.org/drawingml/2006/wordprocessingDrawing" xmlns:w10="urn:schemas-microsoft-com:office:word" xmlns:w="http://schemas.openxmlformats.org/wordprocessingml/2006/main" xmlns:wne="http://schemas.microsoft.com/office/word/2006/wordml">
+<w:ftr xmlns:wpc="http://schemas.microsoft.com/office/word/2010/wordprocessingCanvas" xmlns:cx="http://schemas.microsoft.com/office/drawing/2014/chartex" xmlns:cx1="http://schemas.microsoft.com/office/drawing/2015/9/8/chartex" xmlns:cx2="http://schemas.microsoft.com/office/drawing/2015/10/21/chartex" xmlns:cx3="http://schemas.microsoft.com/office/drawing/2016/5/9/chartex" xmlns:cx4="http://schemas.microsoft.com/office/drawing/2016/5/10/chartex" xmlns:cx5="http://schemas.microsoft.com/office/drawing/2016/5/11/chartex" xmlns:cx6="http://schemas.microsoft.com/office/drawing/2016/5/12/chartex" xmlns:cx7="http://schemas.microsoft.com/office/drawing/2016/5/13/chartex" xmlns:cx8="http://schemas.microsoft.com/office/drawing/2016/5/14/chartex" xmlns:mc="http://schemas.openxmlformats.org/markup-compatibility/2006" xmlns:aink="http://schemas.microsoft.com/office/drawing/2016/ink" xmlns:am3d="http://schemas.microsoft.com/office/drawing/2017/model3d" xmlns:o="urn:schemas-microsoft-com:office:office" xmlns:r="http://schemas.openxmlformats.org/officeDocument/2006/relationships" xmlns:m="http://schemas.openxmlformats.org/officeDocument/2006/math" xmlns:v="urn:schemas-microsoft-com:vml" xmlns:wp14="http://schemas.microsoft.com/office/word/2010/wordprocessingDrawing" xmlns:wp="http://schemas.openxmlformats.org/drawingml/2006/wordprocessingDrawing" xmlns:w10="urn:schemas-microsoft-com:office:word" xmlns:w="http://schemas.openxmlformats.org/wordprocessingml/2006/main" xmlns:w14="http://schemas.microsoft.com/office/word/2010/wordml" xmlns:w15="http://schemas.microsoft.com/office/word/2012/wordml" xmlns:w16cid="http://schemas.microsoft.com/office/word/2016/wordml/cid" xmlns:w16se="http://schemas.microsoft.com/office/word/2015/wordml/symex" xmlns:wpg="http://schemas.microsoft.com/office/word/2010/wordprocessingGroup" xmlns:wpi="http://schemas.microsoft.com/office/word/2010/wordprocessingInk" xmlns:wne="http://schemas.microsoft.com/office/word/2006/wordml" xmlns:wps="http://schemas.microsoft.com/office/word/2010/wordprocessingShape" mc:Ignorable="w14 w15 w16se w16cid wp14">
   <w:p>
     <w:pPr>
       <w:pStyle w:val="Footer"/>
@@ -3705,8 +4362,8 @@
 </file>
 
 <file path=word/footnotes.xml><?xml version="1.0" encoding="utf-8"?>
-<w:footnotes xmlns:ve="http://schemas.openxmlformats.org/markup-compatibility/2006" xmlns:o="urn:schemas-microsoft-com:office:office" xmlns:r="http://schemas.openxmlformats.org/officeDocument/2006/relationships" xmlns:m="http://schemas.openxmlformats.org/officeDocument/2006/math" xmlns:v="urn:schemas-microsoft-com:vml" xmlns:wp="http://schemas.openxmlformats.org/drawingml/2006/wordprocessingDrawing" xmlns:w10="urn:schemas-microsoft-com:office:word" xmlns:w="http://schemas.openxmlformats.org/wordprocessingml/2006/main" xmlns:wne="http://schemas.microsoft.com/office/word/2006/wordml">
-  <w:footnote w:type="separator" w:id="0">
+<w:footnotes xmlns:wpc="http://schemas.microsoft.com/office/word/2010/wordprocessingCanvas" xmlns:cx="http://schemas.microsoft.com/office/drawing/2014/chartex" xmlns:cx1="http://schemas.microsoft.com/office/drawing/2015/9/8/chartex" xmlns:cx2="http://schemas.microsoft.com/office/drawing/2015/10/21/chartex" xmlns:cx3="http://schemas.microsoft.com/office/drawing/2016/5/9/chartex" xmlns:cx4="http://schemas.microsoft.com/office/drawing/2016/5/10/chartex" xmlns:cx5="http://schemas.microsoft.com/office/drawing/2016/5/11/chartex" xmlns:cx6="http://schemas.microsoft.com/office/drawing/2016/5/12/chartex" xmlns:cx7="http://schemas.microsoft.com/office/drawing/2016/5/13/chartex" xmlns:cx8="http://schemas.microsoft.com/office/drawing/2016/5/14/chartex" xmlns:mc="http://schemas.openxmlformats.org/markup-compatibility/2006" xmlns:aink="http://schemas.microsoft.com/office/drawing/2016/ink" xmlns:am3d="http://schemas.microsoft.com/office/drawing/2017/model3d" xmlns:o="urn:schemas-microsoft-com:office:office" xmlns:r="http://schemas.openxmlformats.org/officeDocument/2006/relationships" xmlns:m="http://schemas.openxmlformats.org/officeDocument/2006/math" xmlns:v="urn:schemas-microsoft-com:vml" xmlns:wp14="http://schemas.microsoft.com/office/word/2010/wordprocessingDrawing" xmlns:wp="http://schemas.openxmlformats.org/drawingml/2006/wordprocessingDrawing" xmlns:w10="urn:schemas-microsoft-com:office:word" xmlns:w="http://schemas.openxmlformats.org/wordprocessingml/2006/main" xmlns:w14="http://schemas.microsoft.com/office/word/2010/wordml" xmlns:w15="http://schemas.microsoft.com/office/word/2012/wordml" xmlns:w16cid="http://schemas.microsoft.com/office/word/2016/wordml/cid" xmlns:w16se="http://schemas.microsoft.com/office/word/2015/wordml/symex" xmlns:wpg="http://schemas.microsoft.com/office/word/2010/wordprocessingGroup" xmlns:wpi="http://schemas.microsoft.com/office/word/2010/wordprocessingInk" xmlns:wne="http://schemas.microsoft.com/office/word/2006/wordml" xmlns:wps="http://schemas.microsoft.com/office/word/2010/wordprocessingShape" mc:Ignorable="w14 w15 w16se w16cid wp14">
+  <w:footnote w:type="separator" w:id="-1">
     <w:p>
       <w:pPr>
         <w:spacing w:after="0" w:line="240" w:lineRule="auto"/>
@@ -3716,7 +4373,7 @@
       </w:r>
     </w:p>
   </w:footnote>
-  <w:footnote w:type="continuationSeparator" w:id="1">
+  <w:footnote w:type="continuationSeparator" w:id="0">
     <w:p>
       <w:pPr>
         <w:spacing w:after="0" w:line="240" w:lineRule="auto"/>
@@ -3730,7 +4387,7 @@
 </file>
 
 <file path=word/header1.xml><?xml version="1.0" encoding="utf-8"?>
-<w:hdr xmlns:ve="http://schemas.openxmlformats.org/markup-compatibility/2006" xmlns:o="urn:schemas-microsoft-com:office:office" xmlns:r="http://schemas.openxmlformats.org/officeDocument/2006/relationships" xmlns:m="http://schemas.openxmlformats.org/officeDocument/2006/math" xmlns:v="urn:schemas-microsoft-com:vml" xmlns:wp="http://schemas.openxmlformats.org/drawingml/2006/wordprocessingDrawing" xmlns:w10="urn:schemas-microsoft-com:office:word" xmlns:w="http://schemas.openxmlformats.org/wordprocessingml/2006/main" xmlns:wne="http://schemas.microsoft.com/office/word/2006/wordml">
+<w:hdr xmlns:wpc="http://schemas.microsoft.com/office/word/2010/wordprocessingCanvas" xmlns:cx="http://schemas.microsoft.com/office/drawing/2014/chartex" xmlns:cx1="http://schemas.microsoft.com/office/drawing/2015/9/8/chartex" xmlns:cx2="http://schemas.microsoft.com/office/drawing/2015/10/21/chartex" xmlns:cx3="http://schemas.microsoft.com/office/drawing/2016/5/9/chartex" xmlns:cx4="http://schemas.microsoft.com/office/drawing/2016/5/10/chartex" xmlns:cx5="http://schemas.microsoft.com/office/drawing/2016/5/11/chartex" xmlns:cx6="http://schemas.microsoft.com/office/drawing/2016/5/12/chartex" xmlns:cx7="http://schemas.microsoft.com/office/drawing/2016/5/13/chartex" xmlns:cx8="http://schemas.microsoft.com/office/drawing/2016/5/14/chartex" xmlns:mc="http://schemas.openxmlformats.org/markup-compatibility/2006" xmlns:aink="http://schemas.microsoft.com/office/drawing/2016/ink" xmlns:am3d="http://schemas.microsoft.com/office/drawing/2017/model3d" xmlns:o="urn:schemas-microsoft-com:office:office" xmlns:r="http://schemas.openxmlformats.org/officeDocument/2006/relationships" xmlns:m="http://schemas.openxmlformats.org/officeDocument/2006/math" xmlns:v="urn:schemas-microsoft-com:vml" xmlns:wp14="http://schemas.microsoft.com/office/word/2010/wordprocessingDrawing" xmlns:wp="http://schemas.openxmlformats.org/drawingml/2006/wordprocessingDrawing" xmlns:w10="urn:schemas-microsoft-com:office:word" xmlns:w="http://schemas.openxmlformats.org/wordprocessingml/2006/main" xmlns:w14="http://schemas.microsoft.com/office/word/2010/wordml" xmlns:w15="http://schemas.microsoft.com/office/word/2012/wordml" xmlns:w16cid="http://schemas.microsoft.com/office/word/2016/wordml/cid" xmlns:w16se="http://schemas.microsoft.com/office/word/2015/wordml/symex" xmlns:wpg="http://schemas.microsoft.com/office/word/2010/wordprocessingGroup" xmlns:wpi="http://schemas.microsoft.com/office/word/2010/wordprocessingInk" xmlns:wne="http://schemas.microsoft.com/office/word/2006/wordml" xmlns:wps="http://schemas.microsoft.com/office/word/2010/wordprocessingShape" mc:Ignorable="w14 w15 w16se w16cid wp14">
   <w:p>
     <w:pPr>
       <w:pStyle w:val="Header"/>
@@ -3740,7 +4397,7 @@
 </file>
 
 <file path=word/header2.xml><?xml version="1.0" encoding="utf-8"?>
-<w:hdr xmlns:ve="http://schemas.openxmlformats.org/markup-compatibility/2006" xmlns:o="urn:schemas-microsoft-com:office:office" xmlns:r="http://schemas.openxmlformats.org/officeDocument/2006/relationships" xmlns:m="http://schemas.openxmlformats.org/officeDocument/2006/math" xmlns:v="urn:schemas-microsoft-com:vml" xmlns:wp="http://schemas.openxmlformats.org/drawingml/2006/wordprocessingDrawing" xmlns:w10="urn:schemas-microsoft-com:office:word" xmlns:w="http://schemas.openxmlformats.org/wordprocessingml/2006/main" xmlns:wne="http://schemas.microsoft.com/office/word/2006/wordml">
+<w:hdr xmlns:wpc="http://schemas.microsoft.com/office/word/2010/wordprocessingCanvas" xmlns:cx="http://schemas.microsoft.com/office/drawing/2014/chartex" xmlns:cx1="http://schemas.microsoft.com/office/drawing/2015/9/8/chartex" xmlns:cx2="http://schemas.microsoft.com/office/drawing/2015/10/21/chartex" xmlns:cx3="http://schemas.microsoft.com/office/drawing/2016/5/9/chartex" xmlns:cx4="http://schemas.microsoft.com/office/drawing/2016/5/10/chartex" xmlns:cx5="http://schemas.microsoft.com/office/drawing/2016/5/11/chartex" xmlns:cx6="http://schemas.microsoft.com/office/drawing/2016/5/12/chartex" xmlns:cx7="http://schemas.microsoft.com/office/drawing/2016/5/13/chartex" xmlns:cx8="http://schemas.microsoft.com/office/drawing/2016/5/14/chartex" xmlns:mc="http://schemas.openxmlformats.org/markup-compatibility/2006" xmlns:aink="http://schemas.microsoft.com/office/drawing/2016/ink" xmlns:am3d="http://schemas.microsoft.com/office/drawing/2017/model3d" xmlns:o="urn:schemas-microsoft-com:office:office" xmlns:r="http://schemas.openxmlformats.org/officeDocument/2006/relationships" xmlns:m="http://schemas.openxmlformats.org/officeDocument/2006/math" xmlns:v="urn:schemas-microsoft-com:vml" xmlns:wp14="http://schemas.microsoft.com/office/word/2010/wordprocessingDrawing" xmlns:wp="http://schemas.openxmlformats.org/drawingml/2006/wordprocessingDrawing" xmlns:w10="urn:schemas-microsoft-com:office:word" xmlns:w="http://schemas.openxmlformats.org/wordprocessingml/2006/main" xmlns:w14="http://schemas.microsoft.com/office/word/2010/wordml" xmlns:w15="http://schemas.microsoft.com/office/word/2012/wordml" xmlns:w16cid="http://schemas.microsoft.com/office/word/2016/wordml/cid" xmlns:w16se="http://schemas.microsoft.com/office/word/2015/wordml/symex" xmlns:wpg="http://schemas.microsoft.com/office/word/2010/wordprocessingGroup" xmlns:wpi="http://schemas.microsoft.com/office/word/2010/wordprocessingInk" xmlns:wne="http://schemas.microsoft.com/office/word/2006/wordml" xmlns:wps="http://schemas.microsoft.com/office/word/2010/wordprocessingShape" mc:Ignorable="w14 w15 w16se w16cid wp14">
   <w:p>
     <w:pPr>
       <w:pStyle w:val="Header"/>
@@ -3750,7 +4407,7 @@
 </file>
 
 <file path=word/header3.xml><?xml version="1.0" encoding="utf-8"?>
-<w:hdr xmlns:ve="http://schemas.openxmlformats.org/markup-compatibility/2006" xmlns:o="urn:schemas-microsoft-com:office:office" xmlns:r="http://schemas.openxmlformats.org/officeDocument/2006/relationships" xmlns:m="http://schemas.openxmlformats.org/officeDocument/2006/math" xmlns:v="urn:schemas-microsoft-com:vml" xmlns:wp="http://schemas.openxmlformats.org/drawingml/2006/wordprocessingDrawing" xmlns:w10="urn:schemas-microsoft-com:office:word" xmlns:w="http://schemas.openxmlformats.org/wordprocessingml/2006/main" xmlns:wne="http://schemas.microsoft.com/office/word/2006/wordml">
+<w:hdr xmlns:wpc="http://schemas.microsoft.com/office/word/2010/wordprocessingCanvas" xmlns:cx="http://schemas.microsoft.com/office/drawing/2014/chartex" xmlns:cx1="http://schemas.microsoft.com/office/drawing/2015/9/8/chartex" xmlns:cx2="http://schemas.microsoft.com/office/drawing/2015/10/21/chartex" xmlns:cx3="http://schemas.microsoft.com/office/drawing/2016/5/9/chartex" xmlns:cx4="http://schemas.microsoft.com/office/drawing/2016/5/10/chartex" xmlns:cx5="http://schemas.microsoft.com/office/drawing/2016/5/11/chartex" xmlns:cx6="http://schemas.microsoft.com/office/drawing/2016/5/12/chartex" xmlns:cx7="http://schemas.microsoft.com/office/drawing/2016/5/13/chartex" xmlns:cx8="http://schemas.microsoft.com/office/drawing/2016/5/14/chartex" xmlns:mc="http://schemas.openxmlformats.org/markup-compatibility/2006" xmlns:aink="http://schemas.microsoft.com/office/drawing/2016/ink" xmlns:am3d="http://schemas.microsoft.com/office/drawing/2017/model3d" xmlns:o="urn:schemas-microsoft-com:office:office" xmlns:r="http://schemas.openxmlformats.org/officeDocument/2006/relationships" xmlns:m="http://schemas.openxmlformats.org/officeDocument/2006/math" xmlns:v="urn:schemas-microsoft-com:vml" xmlns:wp14="http://schemas.microsoft.com/office/word/2010/wordprocessingDrawing" xmlns:wp="http://schemas.openxmlformats.org/drawingml/2006/wordprocessingDrawing" xmlns:w10="urn:schemas-microsoft-com:office:word" xmlns:w="http://schemas.openxmlformats.org/wordprocessingml/2006/main" xmlns:w14="http://schemas.microsoft.com/office/word/2010/wordml" xmlns:w15="http://schemas.microsoft.com/office/word/2012/wordml" xmlns:w16cid="http://schemas.microsoft.com/office/word/2016/wordml/cid" xmlns:w16se="http://schemas.microsoft.com/office/word/2015/wordml/symex" xmlns:wpg="http://schemas.microsoft.com/office/word/2010/wordprocessingGroup" xmlns:wpi="http://schemas.microsoft.com/office/word/2010/wordprocessingInk" xmlns:wne="http://schemas.microsoft.com/office/word/2006/wordml" xmlns:wps="http://schemas.microsoft.com/office/word/2010/wordprocessingShape" mc:Ignorable="w14 w15 w16se w16cid wp14">
   <w:p>
     <w:pPr>
       <w:pStyle w:val="Header"/>
@@ -3760,8 +4417,8 @@
 </file>
 
 <file path=word/numbering.xml><?xml version="1.0" encoding="utf-8"?>
-<w:numbering xmlns:ve="http://schemas.openxmlformats.org/markup-compatibility/2006" xmlns:o="urn:schemas-microsoft-com:office:office" xmlns:r="http://schemas.openxmlformats.org/officeDocument/2006/relationships" xmlns:m="http://schemas.openxmlformats.org/officeDocument/2006/math" xmlns:v="urn:schemas-microsoft-com:vml" xmlns:wp="http://schemas.openxmlformats.org/drawingml/2006/wordprocessingDrawing" xmlns:w10="urn:schemas-microsoft-com:office:word" xmlns:w="http://schemas.openxmlformats.org/wordprocessingml/2006/main" xmlns:wne="http://schemas.microsoft.com/office/word/2006/wordml">
-  <w:abstractNum w:abstractNumId="0">
+<w:numbering xmlns:wpc="http://schemas.microsoft.com/office/word/2010/wordprocessingCanvas" xmlns:cx="http://schemas.microsoft.com/office/drawing/2014/chartex" xmlns:cx1="http://schemas.microsoft.com/office/drawing/2015/9/8/chartex" xmlns:cx2="http://schemas.microsoft.com/office/drawing/2015/10/21/chartex" xmlns:cx3="http://schemas.microsoft.com/office/drawing/2016/5/9/chartex" xmlns:cx4="http://schemas.microsoft.com/office/drawing/2016/5/10/chartex" xmlns:cx5="http://schemas.microsoft.com/office/drawing/2016/5/11/chartex" xmlns:cx6="http://schemas.microsoft.com/office/drawing/2016/5/12/chartex" xmlns:cx7="http://schemas.microsoft.com/office/drawing/2016/5/13/chartex" xmlns:cx8="http://schemas.microsoft.com/office/drawing/2016/5/14/chartex" xmlns:mc="http://schemas.openxmlformats.org/markup-compatibility/2006" xmlns:aink="http://schemas.microsoft.com/office/drawing/2016/ink" xmlns:am3d="http://schemas.microsoft.com/office/drawing/2017/model3d" xmlns:o="urn:schemas-microsoft-com:office:office" xmlns:r="http://schemas.openxmlformats.org/officeDocument/2006/relationships" xmlns:m="http://schemas.openxmlformats.org/officeDocument/2006/math" xmlns:v="urn:schemas-microsoft-com:vml" xmlns:wp14="http://schemas.microsoft.com/office/word/2010/wordprocessingDrawing" xmlns:wp="http://schemas.openxmlformats.org/drawingml/2006/wordprocessingDrawing" xmlns:w10="urn:schemas-microsoft-com:office:word" xmlns:w="http://schemas.openxmlformats.org/wordprocessingml/2006/main" xmlns:w14="http://schemas.microsoft.com/office/word/2010/wordml" xmlns:w15="http://schemas.microsoft.com/office/word/2012/wordml" xmlns:w16cid="http://schemas.microsoft.com/office/word/2016/wordml/cid" xmlns:w16se="http://schemas.microsoft.com/office/word/2015/wordml/symex" xmlns:wpg="http://schemas.microsoft.com/office/word/2010/wordprocessingGroup" xmlns:wpi="http://schemas.microsoft.com/office/word/2010/wordprocessingInk" xmlns:wne="http://schemas.microsoft.com/office/word/2006/wordml" xmlns:wps="http://schemas.microsoft.com/office/word/2010/wordprocessingShape" mc:Ignorable="w14 w15 w16se w16cid wp14">
+  <w:abstractNum w:abstractNumId="0" w15:restartNumberingAfterBreak="0">
     <w:nsid w:val="1E1F49F8"/>
     <w:multiLevelType w:val="multilevel"/>
     <w:tmpl w:val="F326BC56"/>
@@ -3910,7 +4567,7 @@
       </w:rPr>
     </w:lvl>
   </w:abstractNum>
-  <w:abstractNum w:abstractNumId="1">
+  <w:abstractNum w:abstractNumId="1" w15:restartNumberingAfterBreak="0">
     <w:nsid w:val="34722DC5"/>
     <w:multiLevelType w:val="multilevel"/>
     <w:tmpl w:val="2A7C59A8"/>
@@ -4059,7 +4716,7 @@
       </w:rPr>
     </w:lvl>
   </w:abstractNum>
-  <w:abstractNum w:abstractNumId="2">
+  <w:abstractNum w:abstractNumId="2" w15:restartNumberingAfterBreak="0">
     <w:nsid w:val="4C0F1078"/>
     <w:multiLevelType w:val="multilevel"/>
     <w:tmpl w:val="0B80AA4A"/>
@@ -4208,7 +4865,7 @@
       </w:rPr>
     </w:lvl>
   </w:abstractNum>
-  <w:abstractNum w:abstractNumId="3">
+  <w:abstractNum w:abstractNumId="3" w15:restartNumberingAfterBreak="0">
     <w:nsid w:val="507C6E06"/>
     <w:multiLevelType w:val="multilevel"/>
     <w:tmpl w:val="4BE87B44"/>
@@ -4357,7 +5014,7 @@
       </w:rPr>
     </w:lvl>
   </w:abstractNum>
-  <w:abstractNum w:abstractNumId="4">
+  <w:abstractNum w:abstractNumId="4" w15:restartNumberingAfterBreak="0">
     <w:nsid w:val="562925F6"/>
     <w:multiLevelType w:val="multilevel"/>
     <w:tmpl w:val="F0BCDCBE"/>
@@ -4470,7 +5127,7 @@
       </w:pPr>
     </w:lvl>
   </w:abstractNum>
-  <w:abstractNum w:abstractNumId="5">
+  <w:abstractNum w:abstractNumId="5" w15:restartNumberingAfterBreak="0">
     <w:nsid w:val="636D29DE"/>
     <w:multiLevelType w:val="multilevel"/>
     <w:tmpl w:val="D50A60A8"/>
@@ -4619,7 +5276,7 @@
       </w:rPr>
     </w:lvl>
   </w:abstractNum>
-  <w:abstractNum w:abstractNumId="6">
+  <w:abstractNum w:abstractNumId="6" w15:restartNumberingAfterBreak="0">
     <w:nsid w:val="6B84002B"/>
     <w:multiLevelType w:val="multilevel"/>
     <w:tmpl w:val="19B20A42"/>
@@ -4768,7 +5425,7 @@
       </w:rPr>
     </w:lvl>
   </w:abstractNum>
-  <w:abstractNum w:abstractNumId="7">
+  <w:abstractNum w:abstractNumId="7" w15:restartNumberingAfterBreak="0">
     <w:nsid w:val="6EAC1BF2"/>
     <w:multiLevelType w:val="multilevel"/>
     <w:tmpl w:val="9FFC078A"/>
@@ -4917,7 +5574,7 @@
       </w:rPr>
     </w:lvl>
   </w:abstractNum>
-  <w:abstractNum w:abstractNumId="8">
+  <w:abstractNum w:abstractNumId="8" w15:restartNumberingAfterBreak="0">
     <w:nsid w:val="7241673D"/>
     <w:multiLevelType w:val="multilevel"/>
     <w:tmpl w:val="BA9EB0D0"/>
@@ -5066,7 +5723,7 @@
       </w:rPr>
     </w:lvl>
   </w:abstractNum>
-  <w:abstractNum w:abstractNumId="9">
+  <w:abstractNum w:abstractNumId="9" w15:restartNumberingAfterBreak="0">
     <w:nsid w:val="7A4E58CE"/>
     <w:multiLevelType w:val="multilevel"/>
     <w:tmpl w:val="41C47FBA"/>
@@ -5249,7 +5906,7 @@
 </file>
 
 <file path=word/styles.xml><?xml version="1.0" encoding="utf-8"?>
-<w:styles xmlns:r="http://schemas.openxmlformats.org/officeDocument/2006/relationships" xmlns:w="http://schemas.openxmlformats.org/wordprocessingml/2006/main">
+<w:styles xmlns:mc="http://schemas.openxmlformats.org/markup-compatibility/2006" xmlns:r="http://schemas.openxmlformats.org/officeDocument/2006/relationships" xmlns:w="http://schemas.openxmlformats.org/wordprocessingml/2006/main" xmlns:w14="http://schemas.microsoft.com/office/word/2010/wordml" xmlns:w15="http://schemas.microsoft.com/office/word/2012/wordml" xmlns:w16cid="http://schemas.microsoft.com/office/word/2016/wordml/cid" xmlns:w16se="http://schemas.microsoft.com/office/word/2015/wordml/symex" mc:Ignorable="w14 w15 w16se w16cid">
   <w:docDefaults>
     <w:rPrDefault>
       <w:rPr>
@@ -5265,144 +5922,383 @@
       </w:pPr>
     </w:pPrDefault>
   </w:docDefaults>
-  <w:latentStyles w:defLockedState="0" w:defUIPriority="99" w:defSemiHidden="1" w:defUnhideWhenUsed="1" w:defQFormat="0" w:count="267">
-    <w:lsdException w:name="Normal" w:semiHidden="0" w:uiPriority="0" w:unhideWhenUsed="0" w:qFormat="1"/>
-    <w:lsdException w:name="heading 1" w:semiHidden="0" w:uiPriority="9" w:unhideWhenUsed="0" w:qFormat="1"/>
-    <w:lsdException w:name="heading 2" w:uiPriority="9" w:qFormat="1"/>
-    <w:lsdException w:name="heading 3" w:uiPriority="9" w:qFormat="1"/>
-    <w:lsdException w:name="heading 4" w:uiPriority="9" w:qFormat="1"/>
-    <w:lsdException w:name="heading 5" w:uiPriority="9" w:qFormat="1"/>
-    <w:lsdException w:name="heading 6" w:uiPriority="9" w:qFormat="1"/>
-    <w:lsdException w:name="heading 7" w:uiPriority="9" w:qFormat="1"/>
-    <w:lsdException w:name="heading 8" w:uiPriority="9" w:qFormat="1"/>
-    <w:lsdException w:name="heading 9" w:uiPriority="9" w:qFormat="1"/>
-    <w:lsdException w:name="toc 1" w:uiPriority="39"/>
-    <w:lsdException w:name="toc 2" w:uiPriority="39"/>
-    <w:lsdException w:name="toc 3" w:uiPriority="39"/>
-    <w:lsdException w:name="toc 4" w:uiPriority="39"/>
-    <w:lsdException w:name="toc 5" w:uiPriority="39"/>
-    <w:lsdException w:name="toc 6" w:uiPriority="39"/>
-    <w:lsdException w:name="toc 7" w:uiPriority="39"/>
-    <w:lsdException w:name="toc 8" w:uiPriority="39"/>
-    <w:lsdException w:name="toc 9" w:uiPriority="39"/>
-    <w:lsdException w:name="caption" w:uiPriority="35" w:qFormat="1"/>
-    <w:lsdException w:name="Title" w:semiHidden="0" w:uiPriority="10" w:unhideWhenUsed="0" w:qFormat="1"/>
-    <w:lsdException w:name="Default Paragraph Font" w:uiPriority="1"/>
-    <w:lsdException w:name="Subtitle" w:semiHidden="0" w:uiPriority="11" w:unhideWhenUsed="0" w:qFormat="1"/>
-    <w:lsdException w:name="Strong" w:semiHidden="0" w:uiPriority="22" w:unhideWhenUsed="0" w:qFormat="1"/>
-    <w:lsdException w:name="Emphasis" w:semiHidden="0" w:uiPriority="20" w:unhideWhenUsed="0" w:qFormat="1"/>
-    <w:lsdException w:name="Table Grid" w:semiHidden="0" w:uiPriority="59" w:unhideWhenUsed="0"/>
-    <w:lsdException w:name="Placeholder Text" w:unhideWhenUsed="0"/>
-    <w:lsdException w:name="No Spacing" w:semiHidden="0" w:uiPriority="1" w:unhideWhenUsed="0" w:qFormat="1"/>
-    <w:lsdException w:name="Light Shading" w:semiHidden="0" w:uiPriority="60" w:unhideWhenUsed="0"/>
-    <w:lsdException w:name="Light List" w:semiHidden="0" w:uiPriority="61" w:unhideWhenUsed="0"/>
-    <w:lsdException w:name="Light Grid" w:semiHidden="0" w:uiPriority="62" w:unhideWhenUsed="0"/>
-    <w:lsdException w:name="Medium Shading 1" w:semiHidden="0" w:uiPriority="63" w:unhideWhenUsed="0"/>
-    <w:lsdException w:name="Medium Shading 2" w:semiHidden="0" w:uiPriority="64" w:unhideWhenUsed="0"/>
-    <w:lsdException w:name="Medium List 1" w:semiHidden="0" w:uiPriority="65" w:unhideWhenUsed="0"/>
-    <w:lsdException w:name="Medium List 2" w:semiHidden="0" w:uiPriority="66" w:unhideWhenUsed="0"/>
-    <w:lsdException w:name="Medium Grid 1" w:semiHidden="0" w:uiPriority="67" w:unhideWhenUsed="0"/>
-    <w:lsdException w:name="Medium Grid 2" w:semiHidden="0" w:uiPriority="68" w:unhideWhenUsed="0"/>
-    <w:lsdException w:name="Medium Grid 3" w:semiHidden="0" w:uiPriority="69" w:unhideWhenUsed="0"/>
-    <w:lsdException w:name="Dark List" w:semiHidden="0" w:uiPriority="70" w:unhideWhenUsed="0"/>
-    <w:lsdException w:name="Colorful Shading" w:semiHidden="0" w:uiPriority="71" w:unhideWhenUsed="0"/>
-    <w:lsdException w:name="Colorful List" w:semiHidden="0" w:uiPriority="72" w:unhideWhenUsed="0"/>
-    <w:lsdException w:name="Colorful Grid" w:semiHidden="0" w:uiPriority="73" w:unhideWhenUsed="0"/>
-    <w:lsdException w:name="Light Shading Accent 1" w:semiHidden="0" w:uiPriority="60" w:unhideWhenUsed="0"/>
-    <w:lsdException w:name="Light List Accent 1" w:semiHidden="0" w:uiPriority="61" w:unhideWhenUsed="0"/>
-    <w:lsdException w:name="Light Grid Accent 1" w:semiHidden="0" w:uiPriority="62" w:unhideWhenUsed="0"/>
-    <w:lsdException w:name="Medium Shading 1 Accent 1" w:semiHidden="0" w:uiPriority="63" w:unhideWhenUsed="0"/>
-    <w:lsdException w:name="Medium Shading 2 Accent 1" w:semiHidden="0" w:uiPriority="64" w:unhideWhenUsed="0"/>
-    <w:lsdException w:name="Medium List 1 Accent 1" w:semiHidden="0" w:uiPriority="65" w:unhideWhenUsed="0"/>
-    <w:lsdException w:name="Revision" w:unhideWhenUsed="0"/>
-    <w:lsdException w:name="List Paragraph" w:semiHidden="0" w:uiPriority="34" w:unhideWhenUsed="0" w:qFormat="1"/>
-    <w:lsdException w:name="Quote" w:semiHidden="0" w:uiPriority="29" w:unhideWhenUsed="0" w:qFormat="1"/>
-    <w:lsdException w:name="Intense Quote" w:semiHidden="0" w:uiPriority="30" w:unhideWhenUsed="0" w:qFormat="1"/>
-    <w:lsdException w:name="Medium List 2 Accent 1" w:semiHidden="0" w:uiPriority="66" w:unhideWhenUsed="0"/>
-    <w:lsdException w:name="Medium Grid 1 Accent 1" w:semiHidden="0" w:uiPriority="67" w:unhideWhenUsed="0"/>
-    <w:lsdException w:name="Medium Grid 2 Accent 1" w:semiHidden="0" w:uiPriority="68" w:unhideWhenUsed="0"/>
-    <w:lsdException w:name="Medium Grid 3 Accent 1" w:semiHidden="0" w:uiPriority="69" w:unhideWhenUsed="0"/>
-    <w:lsdException w:name="Dark List Accent 1" w:semiHidden="0" w:uiPriority="70" w:unhideWhenUsed="0"/>
-    <w:lsdException w:name="Colorful Shading Accent 1" w:semiHidden="0" w:uiPriority="71" w:unhideWhenUsed="0"/>
-    <w:lsdException w:name="Colorful List Accent 1" w:semiHidden="0" w:uiPriority="72" w:unhideWhenUsed="0"/>
-    <w:lsdException w:name="Colorful Grid Accent 1" w:semiHidden="0" w:uiPriority="73" w:unhideWhenUsed="0"/>
-    <w:lsdException w:name="Light Shading Accent 2" w:semiHidden="0" w:uiPriority="60" w:unhideWhenUsed="0"/>
-    <w:lsdException w:name="Light List Accent 2" w:semiHidden="0" w:uiPriority="61" w:unhideWhenUsed="0"/>
-    <w:lsdException w:name="Light Grid Accent 2" w:semiHidden="0" w:uiPriority="62" w:unhideWhenUsed="0"/>
-    <w:lsdException w:name="Medium Shading 1 Accent 2" w:semiHidden="0" w:uiPriority="63" w:unhideWhenUsed="0"/>
-    <w:lsdException w:name="Medium Shading 2 Accent 2" w:semiHidden="0" w:uiPriority="64" w:unhideWhenUsed="0"/>
-    <w:lsdException w:name="Medium List 1 Accent 2" w:semiHidden="0" w:uiPriority="65" w:unhideWhenUsed="0"/>
-    <w:lsdException w:name="Medium List 2 Accent 2" w:semiHidden="0" w:uiPriority="66" w:unhideWhenUsed="0"/>
-    <w:lsdException w:name="Medium Grid 1 Accent 2" w:semiHidden="0" w:uiPriority="67" w:unhideWhenUsed="0"/>
-    <w:lsdException w:name="Medium Grid 2 Accent 2" w:semiHidden="0" w:uiPriority="68" w:unhideWhenUsed="0"/>
-    <w:lsdException w:name="Medium Grid 3 Accent 2" w:semiHidden="0" w:uiPriority="69" w:unhideWhenUsed="0"/>
-    <w:lsdException w:name="Dark List Accent 2" w:semiHidden="0" w:uiPriority="70" w:unhideWhenUsed="0"/>
-    <w:lsdException w:name="Colorful Shading Accent 2" w:semiHidden="0" w:uiPriority="71" w:unhideWhenUsed="0"/>
-    <w:lsdException w:name="Colorful List Accent 2" w:semiHidden="0" w:uiPriority="72" w:unhideWhenUsed="0"/>
-    <w:lsdException w:name="Colorful Grid Accent 2" w:semiHidden="0" w:uiPriority="73" w:unhideWhenUsed="0"/>
-    <w:lsdException w:name="Light Shading Accent 3" w:semiHidden="0" w:uiPriority="60" w:unhideWhenUsed="0"/>
-    <w:lsdException w:name="Light List Accent 3" w:semiHidden="0" w:uiPriority="61" w:unhideWhenUsed="0"/>
-    <w:lsdException w:name="Light Grid Accent 3" w:semiHidden="0" w:uiPriority="62" w:unhideWhenUsed="0"/>
-    <w:lsdException w:name="Medium Shading 1 Accent 3" w:semiHidden="0" w:uiPriority="63" w:unhideWhenUsed="0"/>
-    <w:lsdException w:name="Medium Shading 2 Accent 3" w:semiHidden="0" w:uiPriority="64" w:unhideWhenUsed="0"/>
-    <w:lsdException w:name="Medium List 1 Accent 3" w:semiHidden="0" w:uiPriority="65" w:unhideWhenUsed="0"/>
-    <w:lsdException w:name="Medium List 2 Accent 3" w:semiHidden="0" w:uiPriority="66" w:unhideWhenUsed="0"/>
-    <w:lsdException w:name="Medium Grid 1 Accent 3" w:semiHidden="0" w:uiPriority="67" w:unhideWhenUsed="0"/>
-    <w:lsdException w:name="Medium Grid 2 Accent 3" w:semiHidden="0" w:uiPriority="68" w:unhideWhenUsed="0"/>
-    <w:lsdException w:name="Medium Grid 3 Accent 3" w:semiHidden="0" w:uiPriority="69" w:unhideWhenUsed="0"/>
-    <w:lsdException w:name="Dark List Accent 3" w:semiHidden="0" w:uiPriority="70" w:unhideWhenUsed="0"/>
-    <w:lsdException w:name="Colorful Shading Accent 3" w:semiHidden="0" w:uiPriority="71" w:unhideWhenUsed="0"/>
-    <w:lsdException w:name="Colorful List Accent 3" w:semiHidden="0" w:uiPriority="72" w:unhideWhenUsed="0"/>
-    <w:lsdException w:name="Colorful Grid Accent 3" w:semiHidden="0" w:uiPriority="73" w:unhideWhenUsed="0"/>
-    <w:lsdException w:name="Light Shading Accent 4" w:semiHidden="0" w:uiPriority="60" w:unhideWhenUsed="0"/>
-    <w:lsdException w:name="Light List Accent 4" w:semiHidden="0" w:uiPriority="61" w:unhideWhenUsed="0"/>
-    <w:lsdException w:name="Light Grid Accent 4" w:semiHidden="0" w:uiPriority="62" w:unhideWhenUsed="0"/>
-    <w:lsdException w:name="Medium Shading 1 Accent 4" w:semiHidden="0" w:uiPriority="63" w:unhideWhenUsed="0"/>
-    <w:lsdException w:name="Medium Shading 2 Accent 4" w:semiHidden="0" w:uiPriority="64" w:unhideWhenUsed="0"/>
-    <w:lsdException w:name="Medium List 1 Accent 4" w:semiHidden="0" w:uiPriority="65" w:unhideWhenUsed="0"/>
-    <w:lsdException w:name="Medium List 2 Accent 4" w:semiHidden="0" w:uiPriority="66" w:unhideWhenUsed="0"/>
-    <w:lsdException w:name="Medium Grid 1 Accent 4" w:semiHidden="0" w:uiPriority="67" w:unhideWhenUsed="0"/>
-    <w:lsdException w:name="Medium Grid 2 Accent 4" w:semiHidden="0" w:uiPriority="68" w:unhideWhenUsed="0"/>
-    <w:lsdException w:name="Medium Grid 3 Accent 4" w:semiHidden="0" w:uiPriority="69" w:unhideWhenUsed="0"/>
-    <w:lsdException w:name="Dark List Accent 4" w:semiHidden="0" w:uiPriority="70" w:unhideWhenUsed="0"/>
-    <w:lsdException w:name="Colorful Shading Accent 4" w:semiHidden="0" w:uiPriority="71" w:unhideWhenUsed="0"/>
-    <w:lsdException w:name="Colorful List Accent 4" w:semiHidden="0" w:uiPriority="72" w:unhideWhenUsed="0"/>
-    <w:lsdException w:name="Colorful Grid Accent 4" w:semiHidden="0" w:uiPriority="73" w:unhideWhenUsed="0"/>
-    <w:lsdException w:name="Light Shading Accent 5" w:semiHidden="0" w:uiPriority="60" w:unhideWhenUsed="0"/>
-    <w:lsdException w:name="Light List Accent 5" w:semiHidden="0" w:uiPriority="61" w:unhideWhenUsed="0"/>
-    <w:lsdException w:name="Light Grid Accent 5" w:semiHidden="0" w:uiPriority="62" w:unhideWhenUsed="0"/>
-    <w:lsdException w:name="Medium Shading 1 Accent 5" w:semiHidden="0" w:uiPriority="63" w:unhideWhenUsed="0"/>
-    <w:lsdException w:name="Medium Shading 2 Accent 5" w:semiHidden="0" w:uiPriority="64" w:unhideWhenUsed="0"/>
-    <w:lsdException w:name="Medium List 1 Accent 5" w:semiHidden="0" w:uiPriority="65" w:unhideWhenUsed="0"/>
-    <w:lsdException w:name="Medium List 2 Accent 5" w:semiHidden="0" w:uiPriority="66" w:unhideWhenUsed="0"/>
-    <w:lsdException w:name="Medium Grid 1 Accent 5" w:semiHidden="0" w:uiPriority="67" w:unhideWhenUsed="0"/>
-    <w:lsdException w:name="Medium Grid 2 Accent 5" w:semiHidden="0" w:uiPriority="68" w:unhideWhenUsed="0"/>
-    <w:lsdException w:name="Medium Grid 3 Accent 5" w:semiHidden="0" w:uiPriority="69" w:unhideWhenUsed="0"/>
-    <w:lsdException w:name="Dark List Accent 5" w:semiHidden="0" w:uiPriority="70" w:unhideWhenUsed="0"/>
-    <w:lsdException w:name="Colorful Shading Accent 5" w:semiHidden="0" w:uiPriority="71" w:unhideWhenUsed="0"/>
-    <w:lsdException w:name="Colorful List Accent 5" w:semiHidden="0" w:uiPriority="72" w:unhideWhenUsed="0"/>
-    <w:lsdException w:name="Colorful Grid Accent 5" w:semiHidden="0" w:uiPriority="73" w:unhideWhenUsed="0"/>
-    <w:lsdException w:name="Light Shading Accent 6" w:semiHidden="0" w:uiPriority="60" w:unhideWhenUsed="0"/>
-    <w:lsdException w:name="Light List Accent 6" w:semiHidden="0" w:uiPriority="61" w:unhideWhenUsed="0"/>
-    <w:lsdException w:name="Light Grid Accent 6" w:semiHidden="0" w:uiPriority="62" w:unhideWhenUsed="0"/>
-    <w:lsdException w:name="Medium Shading 1 Accent 6" w:semiHidden="0" w:uiPriority="63" w:unhideWhenUsed="0"/>
-    <w:lsdException w:name="Medium Shading 2 Accent 6" w:semiHidden="0" w:uiPriority="64" w:unhideWhenUsed="0"/>
-    <w:lsdException w:name="Medium List 1 Accent 6" w:semiHidden="0" w:uiPriority="65" w:unhideWhenUsed="0"/>
-    <w:lsdException w:name="Medium List 2 Accent 6" w:semiHidden="0" w:uiPriority="66" w:unhideWhenUsed="0"/>
-    <w:lsdException w:name="Medium Grid 1 Accent 6" w:semiHidden="0" w:uiPriority="67" w:unhideWhenUsed="0"/>
-    <w:lsdException w:name="Medium Grid 2 Accent 6" w:semiHidden="0" w:uiPriority="68" w:unhideWhenUsed="0"/>
-    <w:lsdException w:name="Medium Grid 3 Accent 6" w:semiHidden="0" w:uiPriority="69" w:unhideWhenUsed="0"/>
-    <w:lsdException w:name="Dark List Accent 6" w:semiHidden="0" w:uiPriority="70" w:unhideWhenUsed="0"/>
-    <w:lsdException w:name="Colorful Shading Accent 6" w:semiHidden="0" w:uiPriority="71" w:unhideWhenUsed="0"/>
-    <w:lsdException w:name="Colorful List Accent 6" w:semiHidden="0" w:uiPriority="72" w:unhideWhenUsed="0"/>
-    <w:lsdException w:name="Colorful Grid Accent 6" w:semiHidden="0" w:uiPriority="73" w:unhideWhenUsed="0"/>
-    <w:lsdException w:name="Subtle Emphasis" w:semiHidden="0" w:uiPriority="19" w:unhideWhenUsed="0" w:qFormat="1"/>
-    <w:lsdException w:name="Intense Emphasis" w:semiHidden="0" w:uiPriority="21" w:unhideWhenUsed="0" w:qFormat="1"/>
-    <w:lsdException w:name="Subtle Reference" w:semiHidden="0" w:uiPriority="31" w:unhideWhenUsed="0" w:qFormat="1"/>
-    <w:lsdException w:name="Intense Reference" w:semiHidden="0" w:uiPriority="32" w:unhideWhenUsed="0" w:qFormat="1"/>
-    <w:lsdException w:name="Book Title" w:semiHidden="0" w:uiPriority="33" w:unhideWhenUsed="0" w:qFormat="1"/>
-    <w:lsdException w:name="Bibliography" w:uiPriority="37"/>
-    <w:lsdException w:name="TOC Heading" w:uiPriority="39" w:qFormat="1"/>
+  <w:latentStyles w:defLockedState="0" w:defUIPriority="99" w:defSemiHidden="0" w:defUnhideWhenUsed="0" w:defQFormat="0" w:count="376">
+    <w:lsdException w:name="Normal" w:uiPriority="0" w:qFormat="1"/>
+    <w:lsdException w:name="heading 1" w:uiPriority="9" w:qFormat="1"/>
+    <w:lsdException w:name="heading 2" w:semiHidden="1" w:uiPriority="9" w:unhideWhenUsed="1" w:qFormat="1"/>
+    <w:lsdException w:name="heading 3" w:semiHidden="1" w:uiPriority="9" w:unhideWhenUsed="1" w:qFormat="1"/>
+    <w:lsdException w:name="heading 4" w:semiHidden="1" w:uiPriority="9" w:unhideWhenUsed="1" w:qFormat="1"/>
+    <w:lsdException w:name="heading 5" w:semiHidden="1" w:uiPriority="9" w:unhideWhenUsed="1" w:qFormat="1"/>
+    <w:lsdException w:name="heading 6" w:semiHidden="1" w:uiPriority="9" w:unhideWhenUsed="1" w:qFormat="1"/>
+    <w:lsdException w:name="heading 7" w:semiHidden="1" w:uiPriority="9" w:unhideWhenUsed="1" w:qFormat="1"/>
+    <w:lsdException w:name="heading 8" w:semiHidden="1" w:uiPriority="9" w:unhideWhenUsed="1" w:qFormat="1"/>
+    <w:lsdException w:name="heading 9" w:semiHidden="1" w:uiPriority="9" w:unhideWhenUsed="1" w:qFormat="1"/>
+    <w:lsdException w:name="index 1" w:semiHidden="1" w:unhideWhenUsed="1"/>
+    <w:lsdException w:name="index 2" w:semiHidden="1" w:unhideWhenUsed="1"/>
+    <w:lsdException w:name="index 3" w:semiHidden="1" w:unhideWhenUsed="1"/>
+    <w:lsdException w:name="index 4" w:semiHidden="1" w:unhideWhenUsed="1"/>
+    <w:lsdException w:name="index 5" w:semiHidden="1" w:unhideWhenUsed="1"/>
+    <w:lsdException w:name="index 6" w:semiHidden="1" w:unhideWhenUsed="1"/>
+    <w:lsdException w:name="index 7" w:semiHidden="1" w:unhideWhenUsed="1"/>
+    <w:lsdException w:name="index 8" w:semiHidden="1" w:unhideWhenUsed="1"/>
+    <w:lsdException w:name="index 9" w:semiHidden="1" w:unhideWhenUsed="1"/>
+    <w:lsdException w:name="toc 1" w:semiHidden="1" w:uiPriority="39" w:unhideWhenUsed="1"/>
+    <w:lsdException w:name="toc 2" w:semiHidden="1" w:uiPriority="39" w:unhideWhenUsed="1"/>
+    <w:lsdException w:name="toc 3" w:semiHidden="1" w:uiPriority="39" w:unhideWhenUsed="1"/>
+    <w:lsdException w:name="toc 4" w:semiHidden="1" w:uiPriority="39" w:unhideWhenUsed="1"/>
+    <w:lsdException w:name="toc 5" w:semiHidden="1" w:uiPriority="39" w:unhideWhenUsed="1"/>
+    <w:lsdException w:name="toc 6" w:semiHidden="1" w:uiPriority="39" w:unhideWhenUsed="1"/>
+    <w:lsdException w:name="toc 7" w:semiHidden="1" w:uiPriority="39" w:unhideWhenUsed="1"/>
+    <w:lsdException w:name="toc 8" w:semiHidden="1" w:uiPriority="39" w:unhideWhenUsed="1"/>
+    <w:lsdException w:name="toc 9" w:semiHidden="1" w:uiPriority="39" w:unhideWhenUsed="1"/>
+    <w:lsdException w:name="Normal Indent" w:semiHidden="1" w:unhideWhenUsed="1"/>
+    <w:lsdException w:name="footnote text" w:semiHidden="1" w:unhideWhenUsed="1"/>
+    <w:lsdException w:name="annotation text" w:semiHidden="1" w:unhideWhenUsed="1"/>
+    <w:lsdException w:name="header" w:semiHidden="1" w:unhideWhenUsed="1"/>
+    <w:lsdException w:name="footer" w:semiHidden="1" w:unhideWhenUsed="1"/>
+    <w:lsdException w:name="index heading" w:semiHidden="1" w:unhideWhenUsed="1"/>
+    <w:lsdException w:name="caption" w:semiHidden="1" w:uiPriority="35" w:unhideWhenUsed="1" w:qFormat="1"/>
+    <w:lsdException w:name="table of figures" w:semiHidden="1" w:unhideWhenUsed="1"/>
+    <w:lsdException w:name="envelope address" w:semiHidden="1" w:unhideWhenUsed="1"/>
+    <w:lsdException w:name="envelope return" w:semiHidden="1" w:unhideWhenUsed="1"/>
+    <w:lsdException w:name="footnote reference" w:semiHidden="1" w:unhideWhenUsed="1"/>
+    <w:lsdException w:name="annotation reference" w:semiHidden="1" w:unhideWhenUsed="1"/>
+    <w:lsdException w:name="line number" w:semiHidden="1" w:unhideWhenUsed="1"/>
+    <w:lsdException w:name="page number" w:semiHidden="1" w:unhideWhenUsed="1"/>
+    <w:lsdException w:name="endnote reference" w:semiHidden="1" w:unhideWhenUsed="1"/>
+    <w:lsdException w:name="endnote text" w:semiHidden="1" w:unhideWhenUsed="1"/>
+    <w:lsdException w:name="table of authorities" w:semiHidden="1" w:unhideWhenUsed="1"/>
+    <w:lsdException w:name="macro" w:semiHidden="1" w:unhideWhenUsed="1"/>
+    <w:lsdException w:name="toa heading" w:semiHidden="1" w:unhideWhenUsed="1"/>
+    <w:lsdException w:name="List" w:semiHidden="1" w:unhideWhenUsed="1"/>
+    <w:lsdException w:name="List Bullet" w:semiHidden="1" w:unhideWhenUsed="1"/>
+    <w:lsdException w:name="List Number" w:semiHidden="1" w:unhideWhenUsed="1"/>
+    <w:lsdException w:name="List 2" w:semiHidden="1" w:unhideWhenUsed="1"/>
+    <w:lsdException w:name="List 3" w:semiHidden="1" w:unhideWhenUsed="1"/>
+    <w:lsdException w:name="List 4" w:semiHidden="1" w:unhideWhenUsed="1"/>
+    <w:lsdException w:name="List 5" w:semiHidden="1" w:unhideWhenUsed="1"/>
+    <w:lsdException w:name="List Bullet 2" w:semiHidden="1" w:unhideWhenUsed="1"/>
+    <w:lsdException w:name="List Bullet 3" w:semiHidden="1" w:unhideWhenUsed="1"/>
+    <w:lsdException w:name="List Bullet 4" w:semiHidden="1" w:unhideWhenUsed="1"/>
+    <w:lsdException w:name="List Bullet 5" w:semiHidden="1" w:unhideWhenUsed="1"/>
+    <w:lsdException w:name="List Number 2" w:semiHidden="1" w:unhideWhenUsed="1"/>
+    <w:lsdException w:name="List Number 3" w:semiHidden="1" w:unhideWhenUsed="1"/>
+    <w:lsdException w:name="List Number 4" w:semiHidden="1" w:unhideWhenUsed="1"/>
+    <w:lsdException w:name="List Number 5" w:semiHidden="1" w:unhideWhenUsed="1"/>
+    <w:lsdException w:name="Title" w:uiPriority="10" w:qFormat="1"/>
+    <w:lsdException w:name="Closing" w:semiHidden="1" w:unhideWhenUsed="1"/>
+    <w:lsdException w:name="Signature" w:semiHidden="1" w:unhideWhenUsed="1"/>
+    <w:lsdException w:name="Default Paragraph Font" w:semiHidden="1" w:uiPriority="1" w:unhideWhenUsed="1"/>
+    <w:lsdException w:name="Body Text" w:semiHidden="1" w:unhideWhenUsed="1"/>
+    <w:lsdException w:name="Body Text Indent" w:semiHidden="1" w:unhideWhenUsed="1"/>
+    <w:lsdException w:name="List Continue" w:semiHidden="1" w:unhideWhenUsed="1"/>
+    <w:lsdException w:name="List Continue 2" w:semiHidden="1" w:unhideWhenUsed="1"/>
+    <w:lsdException w:name="List Continue 3" w:semiHidden="1" w:unhideWhenUsed="1"/>
+    <w:lsdException w:name="List Continue 4" w:semiHidden="1" w:unhideWhenUsed="1"/>
+    <w:lsdException w:name="List Continue 5" w:semiHidden="1" w:unhideWhenUsed="1"/>
+    <w:lsdException w:name="Message Header" w:semiHidden="1" w:unhideWhenUsed="1"/>
+    <w:lsdException w:name="Subtitle" w:uiPriority="11" w:qFormat="1"/>
+    <w:lsdException w:name="Salutation" w:semiHidden="1" w:unhideWhenUsed="1"/>
+    <w:lsdException w:name="Date" w:semiHidden="1" w:unhideWhenUsed="1"/>
+    <w:lsdException w:name="Body Text First Indent" w:semiHidden="1" w:unhideWhenUsed="1"/>
+    <w:lsdException w:name="Body Text First Indent 2" w:semiHidden="1" w:unhideWhenUsed="1"/>
+    <w:lsdException w:name="Note Heading" w:semiHidden="1" w:unhideWhenUsed="1"/>
+    <w:lsdException w:name="Body Text 2" w:semiHidden="1" w:unhideWhenUsed="1"/>
+    <w:lsdException w:name="Body Text 3" w:semiHidden="1" w:unhideWhenUsed="1"/>
+    <w:lsdException w:name="Body Text Indent 2" w:semiHidden="1" w:unhideWhenUsed="1"/>
+    <w:lsdException w:name="Body Text Indent 3" w:semiHidden="1" w:unhideWhenUsed="1"/>
+    <w:lsdException w:name="Block Text" w:semiHidden="1" w:unhideWhenUsed="1"/>
+    <w:lsdException w:name="Hyperlink" w:semiHidden="1" w:unhideWhenUsed="1"/>
+    <w:lsdException w:name="FollowedHyperlink" w:semiHidden="1" w:unhideWhenUsed="1"/>
+    <w:lsdException w:name="Strong" w:uiPriority="22" w:qFormat="1"/>
+    <w:lsdException w:name="Emphasis" w:uiPriority="20" w:qFormat="1"/>
+    <w:lsdException w:name="Document Map" w:semiHidden="1" w:unhideWhenUsed="1"/>
+    <w:lsdException w:name="Plain Text" w:semiHidden="1" w:unhideWhenUsed="1"/>
+    <w:lsdException w:name="E-mail Signature" w:semiHidden="1" w:unhideWhenUsed="1"/>
+    <w:lsdException w:name="HTML Top of Form" w:semiHidden="1" w:unhideWhenUsed="1"/>
+    <w:lsdException w:name="HTML Bottom of Form" w:semiHidden="1" w:unhideWhenUsed="1"/>
+    <w:lsdException w:name="Normal (Web)" w:semiHidden="1" w:unhideWhenUsed="1"/>
+    <w:lsdException w:name="HTML Acronym" w:semiHidden="1" w:unhideWhenUsed="1"/>
+    <w:lsdException w:name="HTML Address" w:semiHidden="1" w:unhideWhenUsed="1"/>
+    <w:lsdException w:name="HTML Cite" w:semiHidden="1" w:unhideWhenUsed="1"/>
+    <w:lsdException w:name="HTML Code" w:semiHidden="1" w:unhideWhenUsed="1"/>
+    <w:lsdException w:name="HTML Definition" w:semiHidden="1" w:unhideWhenUsed="1"/>
+    <w:lsdException w:name="HTML Keyboard" w:semiHidden="1" w:unhideWhenUsed="1"/>
+    <w:lsdException w:name="HTML Preformatted" w:semiHidden="1" w:unhideWhenUsed="1"/>
+    <w:lsdException w:name="HTML Sample" w:semiHidden="1" w:unhideWhenUsed="1"/>
+    <w:lsdException w:name="HTML Typewriter" w:semiHidden="1" w:unhideWhenUsed="1"/>
+    <w:lsdException w:name="HTML Variable" w:semiHidden="1" w:unhideWhenUsed="1"/>
+    <w:lsdException w:name="Normal Table" w:semiHidden="1" w:unhideWhenUsed="1"/>
+    <w:lsdException w:name="annotation subject" w:semiHidden="1" w:unhideWhenUsed="1"/>
+    <w:lsdException w:name="No List" w:semiHidden="1" w:unhideWhenUsed="1"/>
+    <w:lsdException w:name="Outline List 1" w:semiHidden="1" w:unhideWhenUsed="1"/>
+    <w:lsdException w:name="Outline List 2" w:semiHidden="1" w:unhideWhenUsed="1"/>
+    <w:lsdException w:name="Outline List 3" w:semiHidden="1" w:unhideWhenUsed="1"/>
+    <w:lsdException w:name="Table Simple 1" w:semiHidden="1" w:unhideWhenUsed="1"/>
+    <w:lsdException w:name="Table Simple 2" w:semiHidden="1" w:unhideWhenUsed="1"/>
+    <w:lsdException w:name="Table Simple 3" w:semiHidden="1" w:unhideWhenUsed="1"/>
+    <w:lsdException w:name="Table Classic 1" w:semiHidden="1" w:unhideWhenUsed="1"/>
+    <w:lsdException w:name="Table Classic 2" w:semiHidden="1" w:unhideWhenUsed="1"/>
+    <w:lsdException w:name="Table Classic 3" w:semiHidden="1" w:unhideWhenUsed="1"/>
+    <w:lsdException w:name="Table Classic 4" w:semiHidden="1" w:unhideWhenUsed="1"/>
+    <w:lsdException w:name="Table Colorful 1" w:semiHidden="1" w:unhideWhenUsed="1"/>
+    <w:lsdException w:name="Table Colorful 2" w:semiHidden="1" w:unhideWhenUsed="1"/>
+    <w:lsdException w:name="Table Colorful 3" w:semiHidden="1" w:unhideWhenUsed="1"/>
+    <w:lsdException w:name="Table Columns 1" w:semiHidden="1" w:unhideWhenUsed="1"/>
+    <w:lsdException w:name="Table Columns 2" w:semiHidden="1" w:unhideWhenUsed="1"/>
+    <w:lsdException w:name="Table Columns 3" w:semiHidden="1" w:unhideWhenUsed="1"/>
+    <w:lsdException w:name="Table Columns 4" w:semiHidden="1" w:unhideWhenUsed="1"/>
+    <w:lsdException w:name="Table Columns 5" w:semiHidden="1" w:unhideWhenUsed="1"/>
+    <w:lsdException w:name="Table Grid 1" w:semiHidden="1" w:unhideWhenUsed="1"/>
+    <w:lsdException w:name="Table Grid 2" w:semiHidden="1" w:unhideWhenUsed="1"/>
+    <w:lsdException w:name="Table Grid 3" w:semiHidden="1" w:unhideWhenUsed="1"/>
+    <w:lsdException w:name="Table Grid 4" w:semiHidden="1" w:unhideWhenUsed="1"/>
+    <w:lsdException w:name="Table Grid 5" w:semiHidden="1" w:unhideWhenUsed="1"/>
+    <w:lsdException w:name="Table Grid 6" w:semiHidden="1" w:unhideWhenUsed="1"/>
+    <w:lsdException w:name="Table Grid 7" w:semiHidden="1" w:unhideWhenUsed="1"/>
+    <w:lsdException w:name="Table Grid 8" w:semiHidden="1" w:unhideWhenUsed="1"/>
+    <w:lsdException w:name="Table List 1" w:semiHidden="1" w:unhideWhenUsed="1"/>
+    <w:lsdException w:name="Table List 2" w:semiHidden="1" w:unhideWhenUsed="1"/>
+    <w:lsdException w:name="Table List 3" w:semiHidden="1" w:unhideWhenUsed="1"/>
+    <w:lsdException w:name="Table List 4" w:semiHidden="1" w:unhideWhenUsed="1"/>
+    <w:lsdException w:name="Table List 5" w:semiHidden="1" w:unhideWhenUsed="1"/>
+    <w:lsdException w:name="Table List 6" w:semiHidden="1" w:unhideWhenUsed="1"/>
+    <w:lsdException w:name="Table List 7" w:semiHidden="1" w:unhideWhenUsed="1"/>
+    <w:lsdException w:name="Table List 8" w:semiHidden="1" w:unhideWhenUsed="1"/>
+    <w:lsdException w:name="Table 3D effects 1" w:semiHidden="1" w:unhideWhenUsed="1"/>
+    <w:lsdException w:name="Table 3D effects 2" w:semiHidden="1" w:unhideWhenUsed="1"/>
+    <w:lsdException w:name="Table 3D effects 3" w:semiHidden="1" w:unhideWhenUsed="1"/>
+    <w:lsdException w:name="Table Contemporary" w:semiHidden="1" w:unhideWhenUsed="1"/>
+    <w:lsdException w:name="Table Elegant" w:semiHidden="1" w:unhideWhenUsed="1"/>
+    <w:lsdException w:name="Table Professional" w:semiHidden="1" w:unhideWhenUsed="1"/>
+    <w:lsdException w:name="Table Subtle 1" w:semiHidden="1" w:unhideWhenUsed="1"/>
+    <w:lsdException w:name="Table Subtle 2" w:semiHidden="1" w:unhideWhenUsed="1"/>
+    <w:lsdException w:name="Table Web 1" w:semiHidden="1" w:unhideWhenUsed="1"/>
+    <w:lsdException w:name="Table Web 2" w:semiHidden="1" w:unhideWhenUsed="1"/>
+    <w:lsdException w:name="Table Web 3" w:semiHidden="1" w:unhideWhenUsed="1"/>
+    <w:lsdException w:name="Balloon Text" w:semiHidden="1" w:unhideWhenUsed="1"/>
+    <w:lsdException w:name="Table Grid" w:semiHidden="1" w:uiPriority="59" w:unhideWhenUsed="1"/>
+    <w:lsdException w:name="Table Theme" w:semiHidden="1" w:unhideWhenUsed="1"/>
+    <w:lsdException w:name="Placeholder Text" w:semiHidden="1"/>
+    <w:lsdException w:name="No Spacing" w:uiPriority="1" w:qFormat="1"/>
+    <w:lsdException w:name="Light Shading" w:uiPriority="60"/>
+    <w:lsdException w:name="Light List" w:uiPriority="61"/>
+    <w:lsdException w:name="Light Grid" w:uiPriority="62"/>
+    <w:lsdException w:name="Medium Shading 1" w:uiPriority="63"/>
+    <w:lsdException w:name="Medium Shading 2" w:uiPriority="64"/>
+    <w:lsdException w:name="Medium List 1" w:uiPriority="65"/>
+    <w:lsdException w:name="Medium List 2" w:uiPriority="66"/>
+    <w:lsdException w:name="Medium Grid 1" w:uiPriority="67"/>
+    <w:lsdException w:name="Medium Grid 2" w:uiPriority="68"/>
+    <w:lsdException w:name="Medium Grid 3" w:uiPriority="69"/>
+    <w:lsdException w:name="Dark List" w:uiPriority="70"/>
+    <w:lsdException w:name="Colorful Shading" w:uiPriority="71"/>
+    <w:lsdException w:name="Colorful List" w:uiPriority="72"/>
+    <w:lsdException w:name="Colorful Grid" w:uiPriority="73"/>
+    <w:lsdException w:name="Light Shading Accent 1" w:uiPriority="60"/>
+    <w:lsdException w:name="Light List Accent 1" w:uiPriority="61"/>
+    <w:lsdException w:name="Light Grid Accent 1" w:uiPriority="62"/>
+    <w:lsdException w:name="Medium Shading 1 Accent 1" w:uiPriority="63"/>
+    <w:lsdException w:name="Medium Shading 2 Accent 1" w:uiPriority="64"/>
+    <w:lsdException w:name="Medium List 1 Accent 1" w:uiPriority="65"/>
+    <w:lsdException w:name="Revision" w:semiHidden="1"/>
+    <w:lsdException w:name="List Paragraph" w:uiPriority="34" w:qFormat="1"/>
+    <w:lsdException w:name="Quote" w:uiPriority="29" w:qFormat="1"/>
+    <w:lsdException w:name="Intense Quote" w:uiPriority="30" w:qFormat="1"/>
+    <w:lsdException w:name="Medium List 2 Accent 1" w:uiPriority="66"/>
+    <w:lsdException w:name="Medium Grid 1 Accent 1" w:uiPriority="67"/>
+    <w:lsdException w:name="Medium Grid 2 Accent 1" w:uiPriority="68"/>
+    <w:lsdException w:name="Medium Grid 3 Accent 1" w:uiPriority="69"/>
+    <w:lsdException w:name="Dark List Accent 1" w:uiPriority="70"/>
+    <w:lsdException w:name="Colorful Shading Accent 1" w:uiPriority="71"/>
+    <w:lsdException w:name="Colorful List Accent 1" w:uiPriority="72"/>
+    <w:lsdException w:name="Colorful Grid Accent 1" w:uiPriority="73"/>
+    <w:lsdException w:name="Light Shading Accent 2" w:uiPriority="60"/>
+    <w:lsdException w:name="Light List Accent 2" w:uiPriority="61"/>
+    <w:lsdException w:name="Light Grid Accent 2" w:uiPriority="62"/>
+    <w:lsdException w:name="Medium Shading 1 Accent 2" w:uiPriority="63"/>
+    <w:lsdException w:name="Medium Shading 2 Accent 2" w:uiPriority="64"/>
+    <w:lsdException w:name="Medium List 1 Accent 2" w:uiPriority="65"/>
+    <w:lsdException w:name="Medium List 2 Accent 2" w:uiPriority="66"/>
+    <w:lsdException w:name="Medium Grid 1 Accent 2" w:uiPriority="67"/>
+    <w:lsdException w:name="Medium Grid 2 Accent 2" w:uiPriority="68"/>
+    <w:lsdException w:name="Medium Grid 3 Accent 2" w:uiPriority="69"/>
+    <w:lsdException w:name="Dark List Accent 2" w:uiPriority="70"/>
+    <w:lsdException w:name="Colorful Shading Accent 2" w:uiPriority="71"/>
+    <w:lsdException w:name="Colorful List Accent 2" w:uiPriority="72"/>
+    <w:lsdException w:name="Colorful Grid Accent 2" w:uiPriority="73"/>
+    <w:lsdException w:name="Light Shading Accent 3" w:uiPriority="60"/>
+    <w:lsdException w:name="Light List Accent 3" w:uiPriority="61"/>
+    <w:lsdException w:name="Light Grid Accent 3" w:uiPriority="62"/>
+    <w:lsdException w:name="Medium Shading 1 Accent 3" w:uiPriority="63"/>
+    <w:lsdException w:name="Medium Shading 2 Accent 3" w:uiPriority="64"/>
+    <w:lsdException w:name="Medium List 1 Accent 3" w:uiPriority="65"/>
+    <w:lsdException w:name="Medium List 2 Accent 3" w:uiPriority="66"/>
+    <w:lsdException w:name="Medium Grid 1 Accent 3" w:uiPriority="67"/>
+    <w:lsdException w:name="Medium Grid 2 Accent 3" w:uiPriority="68"/>
+    <w:lsdException w:name="Medium Grid 3 Accent 3" w:uiPriority="69"/>
+    <w:lsdException w:name="Dark List Accent 3" w:uiPriority="70"/>
+    <w:lsdException w:name="Colorful Shading Accent 3" w:uiPriority="71"/>
+    <w:lsdException w:name="Colorful List Accent 3" w:uiPriority="72"/>
+    <w:lsdException w:name="Colorful Grid Accent 3" w:uiPriority="73"/>
+    <w:lsdException w:name="Light Shading Accent 4" w:uiPriority="60"/>
+    <w:lsdException w:name="Light List Accent 4" w:uiPriority="61"/>
+    <w:lsdException w:name="Light Grid Accent 4" w:uiPriority="62"/>
+    <w:lsdException w:name="Medium Shading 1 Accent 4" w:uiPriority="63"/>
+    <w:lsdException w:name="Medium Shading 2 Accent 4" w:uiPriority="64"/>
+    <w:lsdException w:name="Medium List 1 Accent 4" w:uiPriority="65"/>
+    <w:lsdException w:name="Medium List 2 Accent 4" w:uiPriority="66"/>
+    <w:lsdException w:name="Medium Grid 1 Accent 4" w:uiPriority="67"/>
+    <w:lsdException w:name="Medium Grid 2 Accent 4" w:uiPriority="68"/>
+    <w:lsdException w:name="Medium Grid 3 Accent 4" w:uiPriority="69"/>
+    <w:lsdException w:name="Dark List Accent 4" w:uiPriority="70"/>
+    <w:lsdException w:name="Colorful Shading Accent 4" w:uiPriority="71"/>
+    <w:lsdException w:name="Colorful List Accent 4" w:uiPriority="72"/>
+    <w:lsdException w:name="Colorful Grid Accent 4" w:uiPriority="73"/>
+    <w:lsdException w:name="Light Shading Accent 5" w:uiPriority="60"/>
+    <w:lsdException w:name="Light List Accent 5" w:uiPriority="61"/>
+    <w:lsdException w:name="Light Grid Accent 5" w:uiPriority="62"/>
+    <w:lsdException w:name="Medium Shading 1 Accent 5" w:uiPriority="63"/>
+    <w:lsdException w:name="Medium Shading 2 Accent 5" w:uiPriority="64"/>
+    <w:lsdException w:name="Medium List 1 Accent 5" w:uiPriority="65"/>
+    <w:lsdException w:name="Medium List 2 Accent 5" w:uiPriority="66"/>
+    <w:lsdException w:name="Medium Grid 1 Accent 5" w:uiPriority="67"/>
+    <w:lsdException w:name="Medium Grid 2 Accent 5" w:uiPriority="68"/>
+    <w:lsdException w:name="Medium Grid 3 Accent 5" w:uiPriority="69"/>
+    <w:lsdException w:name="Dark List Accent 5" w:uiPriority="70"/>
+    <w:lsdException w:name="Colorful Shading Accent 5" w:uiPriority="71"/>
+    <w:lsdException w:name="Colorful List Accent 5" w:uiPriority="72"/>
+    <w:lsdException w:name="Colorful Grid Accent 5" w:uiPriority="73"/>
+    <w:lsdException w:name="Light Shading Accent 6" w:uiPriority="60"/>
+    <w:lsdException w:name="Light List Accent 6" w:uiPriority="61"/>
+    <w:lsdException w:name="Light Grid Accent 6" w:uiPriority="62"/>
+    <w:lsdException w:name="Medium Shading 1 Accent 6" w:uiPriority="63"/>
+    <w:lsdException w:name="Medium Shading 2 Accent 6" w:uiPriority="64"/>
+    <w:lsdException w:name="Medium List 1 Accent 6" w:uiPriority="65"/>
+    <w:lsdException w:name="Medium List 2 Accent 6" w:uiPriority="66"/>
+    <w:lsdException w:name="Medium Grid 1 Accent 6" w:uiPriority="67"/>
+    <w:lsdException w:name="Medium Grid 2 Accent 6" w:uiPriority="68"/>
+    <w:lsdException w:name="Medium Grid 3 Accent 6" w:uiPriority="69"/>
+    <w:lsdException w:name="Dark List Accent 6" w:uiPriority="70"/>
+    <w:lsdException w:name="Colorful Shading Accent 6" w:uiPriority="71"/>
+    <w:lsdException w:name="Colorful List Accent 6" w:uiPriority="72"/>
+    <w:lsdException w:name="Colorful Grid Accent 6" w:uiPriority="73"/>
+    <w:lsdException w:name="Subtle Emphasis" w:uiPriority="19" w:qFormat="1"/>
+    <w:lsdException w:name="Intense Emphasis" w:uiPriority="21" w:qFormat="1"/>
+    <w:lsdException w:name="Subtle Reference" w:uiPriority="31" w:qFormat="1"/>
+    <w:lsdException w:name="Intense Reference" w:uiPriority="32" w:qFormat="1"/>
+    <w:lsdException w:name="Book Title" w:uiPriority="33" w:qFormat="1"/>
+    <w:lsdException w:name="Bibliography" w:semiHidden="1" w:uiPriority="37" w:unhideWhenUsed="1"/>
+    <w:lsdException w:name="TOC Heading" w:semiHidden="1" w:uiPriority="39" w:unhideWhenUsed="1" w:qFormat="1"/>
+    <w:lsdException w:name="Plain Table 1" w:uiPriority="41"/>
+    <w:lsdException w:name="Plain Table 2" w:uiPriority="42"/>
+    <w:lsdException w:name="Plain Table 3" w:uiPriority="43"/>
+    <w:lsdException w:name="Plain Table 4" w:uiPriority="44"/>
+    <w:lsdException w:name="Plain Table 5" w:uiPriority="45"/>
+    <w:lsdException w:name="Grid Table Light" w:uiPriority="40"/>
+    <w:lsdException w:name="Grid Table 1 Light" w:uiPriority="46"/>
+    <w:lsdException w:name="Grid Table 2" w:uiPriority="47"/>
+    <w:lsdException w:name="Grid Table 3" w:uiPriority="48"/>
+    <w:lsdException w:name="Grid Table 4" w:uiPriority="49"/>
+    <w:lsdException w:name="Grid Table 5 Dark" w:uiPriority="50"/>
+    <w:lsdException w:name="Grid Table 6 Colorful" w:uiPriority="51"/>
+    <w:lsdException w:name="Grid Table 7 Colorful" w:uiPriority="52"/>
+    <w:lsdException w:name="Grid Table 1 Light Accent 1" w:uiPriority="46"/>
+    <w:lsdException w:name="Grid Table 2 Accent 1" w:uiPriority="47"/>
+    <w:lsdException w:name="Grid Table 3 Accent 1" w:uiPriority="48"/>
+    <w:lsdException w:name="Grid Table 4 Accent 1" w:uiPriority="49"/>
+    <w:lsdException w:name="Grid Table 5 Dark Accent 1" w:uiPriority="50"/>
+    <w:lsdException w:name="Grid Table 6 Colorful Accent 1" w:uiPriority="51"/>
+    <w:lsdException w:name="Grid Table 7 Colorful Accent 1" w:uiPriority="52"/>
+    <w:lsdException w:name="Grid Table 1 Light Accent 2" w:uiPriority="46"/>
+    <w:lsdException w:name="Grid Table 2 Accent 2" w:uiPriority="47"/>
+    <w:lsdException w:name="Grid Table 3 Accent 2" w:uiPriority="48"/>
+    <w:lsdException w:name="Grid Table 4 Accent 2" w:uiPriority="49"/>
+    <w:lsdException w:name="Grid Table 5 Dark Accent 2" w:uiPriority="50"/>
+    <w:lsdException w:name="Grid Table 6 Colorful Accent 2" w:uiPriority="51"/>
+    <w:lsdException w:name="Grid Table 7 Colorful Accent 2" w:uiPriority="52"/>
+    <w:lsdException w:name="Grid Table 1 Light Accent 3" w:uiPriority="46"/>
+    <w:lsdException w:name="Grid Table 2 Accent 3" w:uiPriority="47"/>
+    <w:lsdException w:name="Grid Table 3 Accent 3" w:uiPriority="48"/>
+    <w:lsdException w:name="Grid Table 4 Accent 3" w:uiPriority="49"/>
+    <w:lsdException w:name="Grid Table 5 Dark Accent 3" w:uiPriority="50"/>
+    <w:lsdException w:name="Grid Table 6 Colorful Accent 3" w:uiPriority="51"/>
+    <w:lsdException w:name="Grid Table 7 Colorful Accent 3" w:uiPriority="52"/>
+    <w:lsdException w:name="Grid Table 1 Light Accent 4" w:uiPriority="46"/>
+    <w:lsdException w:name="Grid Table 2 Accent 4" w:uiPriority="47"/>
+    <w:lsdException w:name="Grid Table 3 Accent 4" w:uiPriority="48"/>
+    <w:lsdException w:name="Grid Table 4 Accent 4" w:uiPriority="49"/>
+    <w:lsdException w:name="Grid Table 5 Dark Accent 4" w:uiPriority="50"/>
+    <w:lsdException w:name="Grid Table 6 Colorful Accent 4" w:uiPriority="51"/>
+    <w:lsdException w:name="Grid Table 7 Colorful Accent 4" w:uiPriority="52"/>
+    <w:lsdException w:name="Grid Table 1 Light Accent 5" w:uiPriority="46"/>
+    <w:lsdException w:name="Grid Table 2 Accent 5" w:uiPriority="47"/>
+    <w:lsdException w:name="Grid Table 3 Accent 5" w:uiPriority="48"/>
+    <w:lsdException w:name="Grid Table 4 Accent 5" w:uiPriority="49"/>
+    <w:lsdException w:name="Grid Table 5 Dark Accent 5" w:uiPriority="50"/>
+    <w:lsdException w:name="Grid Table 6 Colorful Accent 5" w:uiPriority="51"/>
+    <w:lsdException w:name="Grid Table 7 Colorful Accent 5" w:uiPriority="52"/>
+    <w:lsdException w:name="Grid Table 1 Light Accent 6" w:uiPriority="46"/>
+    <w:lsdException w:name="Grid Table 2 Accent 6" w:uiPriority="47"/>
+    <w:lsdException w:name="Grid Table 3 Accent 6" w:uiPriority="48"/>
+    <w:lsdException w:name="Grid Table 4 Accent 6" w:uiPriority="49"/>
+    <w:lsdException w:name="Grid Table 5 Dark Accent 6" w:uiPriority="50"/>
+    <w:lsdException w:name="Grid Table 6 Colorful Accent 6" w:uiPriority="51"/>
+    <w:lsdException w:name="Grid Table 7 Colorful Accent 6" w:uiPriority="52"/>
+    <w:lsdException w:name="List Table 1 Light" w:uiPriority="46"/>
+    <w:lsdException w:name="List Table 2" w:uiPriority="47"/>
+    <w:lsdException w:name="List Table 3" w:uiPriority="48"/>
+    <w:lsdException w:name="List Table 4" w:uiPriority="49"/>
+    <w:lsdException w:name="List Table 5 Dark" w:uiPriority="50"/>
+    <w:lsdException w:name="List Table 6 Colorful" w:uiPriority="51"/>
+    <w:lsdException w:name="List Table 7 Colorful" w:uiPriority="52"/>
+    <w:lsdException w:name="List Table 1 Light Accent 1" w:uiPriority="46"/>
+    <w:lsdException w:name="List Table 2 Accent 1" w:uiPriority="47"/>
+    <w:lsdException w:name="List Table 3 Accent 1" w:uiPriority="48"/>
+    <w:lsdException w:name="List Table 4 Accent 1" w:uiPriority="49"/>
+    <w:lsdException w:name="List Table 5 Dark Accent 1" w:uiPriority="50"/>
+    <w:lsdException w:name="List Table 6 Colorful Accent 1" w:uiPriority="51"/>
+    <w:lsdException w:name="List Table 7 Colorful Accent 1" w:uiPriority="52"/>
+    <w:lsdException w:name="List Table 1 Light Accent 2" w:uiPriority="46"/>
+    <w:lsdException w:name="List Table 2 Accent 2" w:uiPriority="47"/>
+    <w:lsdException w:name="List Table 3 Accent 2" w:uiPriority="48"/>
+    <w:lsdException w:name="List Table 4 Accent 2" w:uiPriority="49"/>
+    <w:lsdException w:name="List Table 5 Dark Accent 2" w:uiPriority="50"/>
+    <w:lsdException w:name="List Table 6 Colorful Accent 2" w:uiPriority="51"/>
+    <w:lsdException w:name="List Table 7 Colorful Accent 2" w:uiPriority="52"/>
+    <w:lsdException w:name="List Table 1 Light Accent 3" w:uiPriority="46"/>
+    <w:lsdException w:name="List Table 2 Accent 3" w:uiPriority="47"/>
+    <w:lsdException w:name="List Table 3 Accent 3" w:uiPriority="48"/>
+    <w:lsdException w:name="List Table 4 Accent 3" w:uiPriority="49"/>
+    <w:lsdException w:name="List Table 5 Dark Accent 3" w:uiPriority="50"/>
+    <w:lsdException w:name="List Table 6 Colorful Accent 3" w:uiPriority="51"/>
+    <w:lsdException w:name="List Table 7 Colorful Accent 3" w:uiPriority="52"/>
+    <w:lsdException w:name="List Table 1 Light Accent 4" w:uiPriority="46"/>
+    <w:lsdException w:name="List Table 2 Accent 4" w:uiPriority="47"/>
+    <w:lsdException w:name="List Table 3 Accent 4" w:uiPriority="48"/>
+    <w:lsdException w:name="List Table 4 Accent 4" w:uiPriority="49"/>
+    <w:lsdException w:name="List Table 5 Dark Accent 4" w:uiPriority="50"/>
+    <w:lsdException w:name="List Table 6 Colorful Accent 4" w:uiPriority="51"/>
+    <w:lsdException w:name="List Table 7 Colorful Accent 4" w:uiPriority="52"/>
+    <w:lsdException w:name="List Table 1 Light Accent 5" w:uiPriority="46"/>
+    <w:lsdException w:name="List Table 2 Accent 5" w:uiPriority="47"/>
+    <w:lsdException w:name="List Table 3 Accent 5" w:uiPriority="48"/>
+    <w:lsdException w:name="List Table 4 Accent 5" w:uiPriority="49"/>
+    <w:lsdException w:name="List Table 5 Dark Accent 5" w:uiPriority="50"/>
+    <w:lsdException w:name="List Table 6 Colorful Accent 5" w:uiPriority="51"/>
+    <w:lsdException w:name="List Table 7 Colorful Accent 5" w:uiPriority="52"/>
+    <w:lsdException w:name="List Table 1 Light Accent 6" w:uiPriority="46"/>
+    <w:lsdException w:name="List Table 2 Accent 6" w:uiPriority="47"/>
+    <w:lsdException w:name="List Table 3 Accent 6" w:uiPriority="48"/>
+    <w:lsdException w:name="List Table 4 Accent 6" w:uiPriority="49"/>
+    <w:lsdException w:name="List Table 5 Dark Accent 6" w:uiPriority="50"/>
+    <w:lsdException w:name="List Table 6 Colorful Accent 6" w:uiPriority="51"/>
+    <w:lsdException w:name="List Table 7 Colorful Accent 6" w:uiPriority="52"/>
+    <w:lsdException w:name="Mention" w:semiHidden="1" w:unhideWhenUsed="1"/>
+    <w:lsdException w:name="Smart Hyperlink" w:semiHidden="1" w:unhideWhenUsed="1"/>
+    <w:lsdException w:name="Hashtag" w:semiHidden="1" w:unhideWhenUsed="1"/>
+    <w:lsdException w:name="Unresolved Mention" w:semiHidden="1" w:unhideWhenUsed="1"/>
+    <w:lsdException w:name="Smart Link" w:semiHidden="1" w:unhideWhenUsed="1"/>
   </w:latentStyles>
   <w:style w:type="paragraph" w:default="1" w:styleId="Normal">
     <w:name w:val="Normal"/>
@@ -5462,7 +6358,6 @@
     <w:uiPriority w:val="99"/>
     <w:semiHidden/>
     <w:unhideWhenUsed/>
-    <w:qFormat/>
     <w:tblPr>
       <w:tblInd w:w="0" w:type="dxa"/>
       <w:tblCellMar>
@@ -5914,7 +6809,7 @@
 </file>
 
 <file path=customXml/itemProps1.xml><?xml version="1.0" encoding="utf-8"?>
-<ds:datastoreItem xmlns:ds="http://schemas.openxmlformats.org/officeDocument/2006/customXml" ds:itemID="{6F810BDD-68A8-4BDC-AF46-0B92A29A20F8}">
+<ds:datastoreItem xmlns:ds="http://schemas.openxmlformats.org/officeDocument/2006/customXml" ds:itemID="{CA618EC0-E27A-40C8-9C52-A612C8D3119D}">
   <ds:schemaRefs>
     <ds:schemaRef ds:uri="http://schemas.openxmlformats.org/officeDocument/2006/bibliography"/>
   </ds:schemaRefs>

</xml_diff>